<commit_message>
update req doc sampe search promo
</commit_message>
<xml_diff>
--- a/Rec Doc/Software Requirements Specification eng.docx
+++ b/Rec Doc/Software Requirements Specification eng.docx
@@ -2722,7 +2722,7 @@
           <w:rFonts w:hAnsiTheme="minorHAnsi" w:cstheme="minorHAnsi"/>
           <w:lang w:val="id-ID"/>
         </w:rPr>
-        <w:t>Promotion</w:t>
+        <w:t>Promo</w:t>
       </w:r>
       <w:r>
         <w:rPr>
@@ -2810,20 +2810,27 @@
           <w:rFonts w:hAnsiTheme="minorHAnsi" w:cstheme="minorHAnsi"/>
           <w:lang w:val="en-ID"/>
         </w:rPr>
-        <w:t>Promotions……………………………………………………</w:t>
+        <w:t>Promo</w:t>
       </w:r>
       <w:r>
         <w:rPr>
           <w:rFonts w:hAnsiTheme="minorHAnsi" w:cstheme="minorHAnsi"/>
           <w:lang w:val="en-ID"/>
         </w:rPr>
-        <w:t>.............</w:t>
+        <w:t>s……………………………………………………</w:t>
       </w:r>
       <w:r>
         <w:rPr>
           <w:rFonts w:hAnsiTheme="minorHAnsi" w:cstheme="minorHAnsi"/>
           <w:lang w:val="en-ID"/>
         </w:rPr>
+        <w:t>.............</w:t>
+      </w:r>
+      <w:r>
+        <w:rPr>
+          <w:rFonts w:hAnsiTheme="minorHAnsi" w:cstheme="minorHAnsi"/>
+          <w:lang w:val="en-ID"/>
+        </w:rPr>
         <w:t>…………………….</w:t>
       </w:r>
       <w:r>
@@ -2877,7 +2884,14 @@
           <w:rFonts w:hAnsiTheme="minorHAnsi" w:cstheme="minorHAnsi"/>
           <w:lang w:val="en-ID"/>
         </w:rPr>
-        <w:t xml:space="preserve">Promotions </w:t>
+        <w:t>Promo</w:t>
+      </w:r>
+      <w:r>
+        <w:rPr>
+          <w:rFonts w:hAnsiTheme="minorHAnsi" w:cstheme="minorHAnsi"/>
+          <w:lang w:val="en-ID"/>
+        </w:rPr>
+        <w:t xml:space="preserve">s </w:t>
       </w:r>
       <w:r>
         <w:rPr>
@@ -2944,7 +2958,14 @@
           <w:rFonts w:hAnsiTheme="minorHAnsi" w:cstheme="minorHAnsi"/>
           <w:lang w:val="id-ID"/>
         </w:rPr>
-        <w:t>Add Product Discount Promotion</w:t>
+        <w:t xml:space="preserve">Add Product Discount </w:t>
+      </w:r>
+      <w:r>
+        <w:rPr>
+          <w:rFonts w:hAnsiTheme="minorHAnsi" w:cstheme="minorHAnsi"/>
+          <w:lang w:val="id-ID"/>
+        </w:rPr>
+        <w:t>Promo</w:t>
       </w:r>
       <w:r>
         <w:rPr>
@@ -3004,7 +3025,14 @@
           <w:rFonts w:hAnsiTheme="minorHAnsi" w:cstheme="minorHAnsi"/>
           <w:lang w:val="id-ID"/>
         </w:rPr>
-        <w:t>Add Total Discount Promotion</w:t>
+        <w:t xml:space="preserve">Add Total Discount </w:t>
+      </w:r>
+      <w:r>
+        <w:rPr>
+          <w:rFonts w:hAnsiTheme="minorHAnsi" w:cstheme="minorHAnsi"/>
+          <w:lang w:val="id-ID"/>
+        </w:rPr>
+        <w:t>Promo</w:t>
       </w:r>
       <w:r>
         <w:rPr>
@@ -3092,7 +3120,14 @@
           <w:rFonts w:hAnsiTheme="minorHAnsi" w:cstheme="minorHAnsi"/>
           <w:lang w:val="en-ID"/>
         </w:rPr>
-        <w:t xml:space="preserve"> Promotion</w:t>
+        <w:t xml:space="preserve"> </w:t>
+      </w:r>
+      <w:r>
+        <w:rPr>
+          <w:rFonts w:hAnsiTheme="minorHAnsi" w:cstheme="minorHAnsi"/>
+          <w:lang w:val="en-ID"/>
+        </w:rPr>
+        <w:t>Promo</w:t>
       </w:r>
       <w:r>
         <w:rPr>
@@ -3180,7 +3215,14 @@
           <w:rFonts w:hAnsiTheme="minorHAnsi" w:cstheme="minorHAnsi"/>
           <w:lang w:val="id-ID"/>
         </w:rPr>
-        <w:t>Promotions</w:t>
+        <w:t>Promo</w:t>
+      </w:r>
+      <w:r>
+        <w:rPr>
+          <w:rFonts w:hAnsiTheme="minorHAnsi" w:cstheme="minorHAnsi"/>
+          <w:lang w:val="id-ID"/>
+        </w:rPr>
+        <w:t>s</w:t>
       </w:r>
       <w:r>
         <w:rPr>
@@ -3233,7 +3275,21 @@
           <w:rFonts w:hAnsiTheme="minorHAnsi" w:cstheme="minorHAnsi"/>
           <w:lang w:val="id-ID"/>
         </w:rPr>
-        <w:t>Delete Promotions</w:t>
+        <w:t xml:space="preserve">Delete </w:t>
+      </w:r>
+      <w:r>
+        <w:rPr>
+          <w:rFonts w:hAnsiTheme="minorHAnsi" w:cstheme="minorHAnsi"/>
+          <w:lang w:val="id-ID"/>
+        </w:rPr>
+        <w:t>Promo</w:t>
+      </w:r>
+      <w:r>
+        <w:rPr>
+          <w:rFonts w:hAnsiTheme="minorHAnsi" w:cstheme="minorHAnsi"/>
+          <w:lang w:val="id-ID"/>
+        </w:rPr>
+        <w:t>s</w:t>
       </w:r>
       <w:r>
         <w:rPr>
@@ -24998,23 +25054,7 @@
                 <w:bCs/>
                 <w:lang w:val="id-ID"/>
               </w:rPr>
-              <w:t>The admin could export the results into a document</w:t>
-            </w:r>
-            <w:r>
-              <w:rPr>
-                <w:rFonts w:ascii="Arial" w:hAnsi="Arial" w:cs="Arial"/>
-                <w:bCs/>
-                <w:lang w:val="id-ID"/>
-              </w:rPr>
-              <w:t xml:space="preserve"> file</w:t>
-            </w:r>
-            <w:r>
-              <w:rPr>
-                <w:rFonts w:ascii="Arial" w:hAnsi="Arial" w:cs="Arial"/>
-                <w:bCs/>
-                <w:lang w:val="id-ID"/>
-              </w:rPr>
-              <w:t xml:space="preserve"> by clicking the “</w:t>
+              <w:t>The admin could export the results into a document file by clicking the “</w:t>
             </w:r>
             <w:r>
               <w:rPr>
@@ -25859,27 +25899,7 @@
           <w:szCs w:val="28"/>
           <w:lang w:val="en-ID"/>
         </w:rPr>
-        <w:t>1. I</w:t>
-      </w:r>
-      <w:r>
-        <w:rPr>
-          <w:rFonts w:ascii="Arial" w:hAnsi="Arial" w:cs="Arial"/>
-          <w:bCs/>
-          <w:sz w:val="24"/>
-          <w:szCs w:val="28"/>
-          <w:lang w:val="en-ID"/>
-        </w:rPr>
-        <w:t>nput</w:t>
-      </w:r>
-      <w:r>
-        <w:rPr>
-          <w:rFonts w:ascii="Arial" w:hAnsi="Arial" w:cs="Arial"/>
-          <w:bCs/>
-          <w:sz w:val="24"/>
-          <w:szCs w:val="28"/>
-          <w:lang w:val="en-ID"/>
-        </w:rPr>
-        <w:t xml:space="preserve"> transaction data </w:t>
+        <w:t xml:space="preserve">1. Input transaction data </w:t>
       </w:r>
     </w:p>
     <w:tbl>
@@ -26378,7 +26398,23 @@
                 <w:bCs/>
                 <w:lang w:val="en-ID"/>
               </w:rPr>
-              <w:t>The system calculates the promotion, and the subtotal</w:t>
+              <w:t xml:space="preserve">The system calculates the </w:t>
+            </w:r>
+            <w:r>
+              <w:rPr>
+                <w:rFonts w:ascii="Arial" w:hAnsi="Arial" w:cs="Arial"/>
+                <w:bCs/>
+                <w:lang w:val="en-ID"/>
+              </w:rPr>
+              <w:t>promo</w:t>
+            </w:r>
+            <w:r>
+              <w:rPr>
+                <w:rFonts w:ascii="Arial" w:hAnsi="Arial" w:cs="Arial"/>
+                <w:bCs/>
+                <w:lang w:val="en-ID"/>
+              </w:rPr>
+              <w:t>, and the subtotal</w:t>
             </w:r>
           </w:p>
           <w:p>
@@ -26677,7 +26713,7 @@
           <w:bCs/>
           <w:sz w:val="24"/>
           <w:szCs w:val="28"/>
-          <w:lang w:val="id-ID"/>
+          <w:lang w:val="en-ID"/>
         </w:rPr>
       </w:pPr>
       <w:r>
@@ -26690,9 +26726,7 @@
         </w:rPr>
         <w:br w:type="page"/>
       </w:r>
-    </w:p>
-    <w:p>
-      <w:pPr>
+      <w:r>
         <w:rPr>
           <w:rFonts w:ascii="Arial" w:hAnsi="Arial" w:cs="Arial"/>
           <w:bCs/>
@@ -26700,28 +26734,18 @@
           <w:szCs w:val="28"/>
           <w:lang w:val="id-ID"/>
         </w:rPr>
-      </w:pPr>
+        <w:lastRenderedPageBreak/>
+        <w:t xml:space="preserve">2. </w:t>
+      </w:r>
       <w:r>
         <w:rPr>
           <w:rFonts w:ascii="Arial" w:hAnsi="Arial" w:cs="Arial"/>
           <w:bCs/>
           <w:sz w:val="24"/>
           <w:szCs w:val="28"/>
-          <w:lang w:val="id-ID"/>
-        </w:rPr>
-        <w:lastRenderedPageBreak/>
-        <w:br w:type="page"/>
-      </w:r>
-      <w:r>
-        <w:rPr>
-          <w:rFonts w:ascii="Arial" w:hAnsi="Arial" w:cs="Arial"/>
-          <w:bCs/>
-          <w:sz w:val="24"/>
-          <w:szCs w:val="28"/>
-          <w:lang w:val="id-ID"/>
-        </w:rPr>
-        <w:lastRenderedPageBreak/>
-        <w:t>2. Hapus Record Transaksi</w:t>
+          <w:lang w:val="en-ID"/>
+        </w:rPr>
+        <w:t>Delete Transaction Record</w:t>
       </w:r>
     </w:p>
     <w:tbl>
@@ -26758,7 +26782,7 @@
                 <w:bCs/>
                 <w:lang w:val="id-ID"/>
               </w:rPr>
-              <w:t>Nama Use Case</w:t>
+              <w:t>Use Case</w:t>
             </w:r>
           </w:p>
         </w:tc>
@@ -26773,16 +26797,16 @@
               <w:rPr>
                 <w:rFonts w:ascii="Arial" w:hAnsi="Arial" w:cs="Arial"/>
                 <w:bCs/>
-                <w:lang w:val="id-ID"/>
-              </w:rPr>
-            </w:pPr>
-            <w:r>
-              <w:rPr>
-                <w:rFonts w:ascii="Arial" w:hAnsi="Arial" w:cs="Arial"/>
-                <w:bCs/>
-                <w:lang w:val="id-ID"/>
-              </w:rPr>
-              <w:t>Menghapus Record Transaksi</w:t>
+                <w:lang w:val="en-ID"/>
+              </w:rPr>
+            </w:pPr>
+            <w:r>
+              <w:rPr>
+                <w:rFonts w:ascii="Arial" w:hAnsi="Arial" w:cs="Arial"/>
+                <w:bCs/>
+                <w:lang w:val="en-ID"/>
+              </w:rPr>
+              <w:t>Delete Transaction Record</w:t>
             </w:r>
           </w:p>
         </w:tc>
@@ -26810,7 +26834,7 @@
                 <w:bCs/>
                 <w:lang w:val="id-ID"/>
               </w:rPr>
-              <w:t>Aktor</w:t>
+              <w:t>Actor</w:t>
             </w:r>
           </w:p>
         </w:tc>
@@ -26825,16 +26849,16 @@
               <w:rPr>
                 <w:rFonts w:ascii="Arial" w:hAnsi="Arial" w:cs="Arial"/>
                 <w:bCs/>
-                <w:lang w:val="id-ID"/>
-              </w:rPr>
-            </w:pPr>
-            <w:r>
-              <w:rPr>
-                <w:rFonts w:ascii="Arial" w:hAnsi="Arial" w:cs="Arial"/>
-                <w:bCs/>
-                <w:lang w:val="id-ID"/>
-              </w:rPr>
-              <w:t>User(Kasir/Admin)</w:t>
+                <w:lang w:val="en-ID"/>
+              </w:rPr>
+            </w:pPr>
+            <w:r>
+              <w:rPr>
+                <w:rFonts w:ascii="Arial" w:hAnsi="Arial" w:cs="Arial"/>
+                <w:bCs/>
+                <w:lang w:val="en-ID"/>
+              </w:rPr>
+              <w:t>User</w:t>
             </w:r>
           </w:p>
         </w:tc>
@@ -26877,16 +26901,24 @@
               <w:rPr>
                 <w:rFonts w:ascii="Arial" w:hAnsi="Arial" w:cs="Arial"/>
                 <w:bCs/>
-                <w:lang w:val="id-ID"/>
-              </w:rPr>
-            </w:pPr>
-            <w:r>
-              <w:rPr>
-                <w:rFonts w:ascii="Arial" w:hAnsi="Arial" w:cs="Arial"/>
-                <w:bCs/>
-                <w:lang w:val="id-ID"/>
-              </w:rPr>
-              <w:t>Use case menggambarkan bagaimana User menghapus record transaksi tertentu</w:t>
+                <w:lang w:val="en-ID"/>
+              </w:rPr>
+            </w:pPr>
+            <w:r>
+              <w:rPr>
+                <w:rFonts w:ascii="Arial" w:hAnsi="Arial" w:cs="Arial"/>
+                <w:bCs/>
+                <w:lang w:val="id-ID"/>
+              </w:rPr>
+              <w:t xml:space="preserve">Use case </w:t>
+            </w:r>
+            <w:r>
+              <w:rPr>
+                <w:rFonts w:ascii="Arial" w:hAnsi="Arial" w:cs="Arial"/>
+                <w:bCs/>
+                <w:lang w:val="en-ID"/>
+              </w:rPr>
+              <w:t>shows how the user deletes a record</w:t>
             </w:r>
           </w:p>
         </w:tc>
@@ -26929,26 +26961,24 @@
               <w:rPr>
                 <w:rFonts w:ascii="Arial" w:hAnsi="Arial" w:cs="Arial"/>
                 <w:bCs/>
-                <w:lang w:val="id-ID"/>
-              </w:rPr>
-            </w:pPr>
-            <w:r>
-              <w:rPr>
-                <w:rFonts w:ascii="Arial" w:hAnsi="Arial" w:cs="Arial"/>
-                <w:bCs/>
-                <w:lang w:val="id-ID"/>
-              </w:rPr>
-              <w:t>User telah menginputkan data transaksi sebelumnya dan mengetahui kode/ nama produk yang akan dih</w:t>
-            </w:r>
-            <w:bookmarkStart w:id="1" w:name="_GoBack"/>
-            <w:bookmarkEnd w:id="1"/>
-            <w:r>
-              <w:rPr>
-                <w:rFonts w:ascii="Arial" w:hAnsi="Arial" w:cs="Arial"/>
-                <w:bCs/>
-                <w:lang w:val="id-ID"/>
-              </w:rPr>
-              <w:t>apus dari daftar transaksi</w:t>
+                <w:lang w:val="en-ID"/>
+              </w:rPr>
+            </w:pPr>
+            <w:r>
+              <w:rPr>
+                <w:rFonts w:ascii="Arial" w:hAnsi="Arial" w:cs="Arial"/>
+                <w:bCs/>
+                <w:lang w:val="id-ID"/>
+              </w:rPr>
+              <w:t xml:space="preserve">User </w:t>
+            </w:r>
+            <w:r>
+              <w:rPr>
+                <w:rFonts w:ascii="Arial" w:hAnsi="Arial" w:cs="Arial"/>
+                <w:bCs/>
+                <w:lang w:val="en-ID"/>
+              </w:rPr>
+              <w:t>have inputted the transaction data before and have the name/code of the desired transaction to be deleted</w:t>
             </w:r>
           </w:p>
         </w:tc>
@@ -27009,7 +27039,15 @@
                 <w:bCs/>
                 <w:lang w:val="id-ID"/>
               </w:rPr>
-              <w:t>Use case dimulai ketika memilih data dengan mengklik pada record data yang akan dihapus kemudian mengklik button hapus atau menekan – pada keyboard</w:t>
+              <w:t xml:space="preserve">Use case </w:t>
+            </w:r>
+            <w:r>
+              <w:rPr>
+                <w:rFonts w:ascii="Arial" w:hAnsi="Arial" w:cs="Arial"/>
+                <w:bCs/>
+                <w:lang w:val="en-ID"/>
+              </w:rPr>
+              <w:t>begins when user choose the data by clicking at the record to be deleted and clicking the “delete” button or by keyboard.</w:t>
             </w:r>
           </w:p>
           <w:p>
@@ -27032,9 +27070,9 @@
               <w:rPr>
                 <w:rFonts w:ascii="Arial" w:hAnsi="Arial" w:cs="Arial"/>
                 <w:bCs/>
-                <w:lang w:val="id-ID"/>
-              </w:rPr>
-              <w:t>Sistem mendapatkan kode produk kemudian melakukan pencarian record produk tersebut</w:t>
+                <w:lang w:val="en-ID"/>
+              </w:rPr>
+              <w:t>The system gets the product code and then searches for the record</w:t>
             </w:r>
           </w:p>
           <w:p>
@@ -27057,9 +27095,9 @@
               <w:rPr>
                 <w:rFonts w:ascii="Arial" w:hAnsi="Arial" w:cs="Arial"/>
                 <w:bCs/>
-                <w:lang w:val="id-ID"/>
-              </w:rPr>
-              <w:t>Sistem menampilkan pesan konfirmasi hapus</w:t>
+                <w:lang w:val="en-ID"/>
+              </w:rPr>
+              <w:t>The system shows the confirmation message</w:t>
             </w:r>
           </w:p>
           <w:p>
@@ -27082,9 +27120,9 @@
               <w:rPr>
                 <w:rFonts w:ascii="Arial" w:hAnsi="Arial" w:cs="Arial"/>
                 <w:bCs/>
-                <w:lang w:val="id-ID"/>
-              </w:rPr>
-              <w:t>User memilih “Ya” pada pilihan yang muncul</w:t>
+                <w:lang w:val="en-ID"/>
+              </w:rPr>
+              <w:t xml:space="preserve">The user choose “yes” </w:t>
             </w:r>
           </w:p>
           <w:p>
@@ -27107,9 +27145,9 @@
               <w:rPr>
                 <w:rFonts w:ascii="Arial" w:hAnsi="Arial" w:cs="Arial"/>
                 <w:bCs/>
-                <w:lang w:val="id-ID"/>
-              </w:rPr>
-              <w:t xml:space="preserve">Sistem menghapus record transaksi </w:t>
+                <w:lang w:val="en-ID"/>
+              </w:rPr>
+              <w:t>The system deletes the record</w:t>
             </w:r>
           </w:p>
           <w:p>
@@ -27134,7 +27172,15 @@
                 <w:bCs/>
                 <w:lang w:val="id-ID"/>
               </w:rPr>
-              <w:t>Use case selesai</w:t>
+              <w:t xml:space="preserve">Use case </w:t>
+            </w:r>
+            <w:r>
+              <w:rPr>
+                <w:rFonts w:ascii="Arial" w:hAnsi="Arial" w:cs="Arial"/>
+                <w:bCs/>
+                <w:lang w:val="en-ID"/>
+              </w:rPr>
+              <w:t>finished</w:t>
             </w:r>
           </w:p>
         </w:tc>
@@ -27177,16 +27223,16 @@
               <w:rPr>
                 <w:rFonts w:ascii="Arial" w:hAnsi="Arial" w:cs="Arial"/>
                 <w:bCs/>
-                <w:lang w:val="id-ID"/>
-              </w:rPr>
-            </w:pPr>
-            <w:r>
-              <w:rPr>
-                <w:rFonts w:ascii="Arial" w:hAnsi="Arial" w:cs="Arial"/>
-                <w:bCs/>
-                <w:lang w:val="id-ID"/>
-              </w:rPr>
-              <w:t>Sistem menghapus record transaksi</w:t>
+                <w:lang w:val="en-ID"/>
+              </w:rPr>
+            </w:pPr>
+            <w:r>
+              <w:rPr>
+                <w:rFonts w:ascii="Arial" w:hAnsi="Arial" w:cs="Arial"/>
+                <w:bCs/>
+                <w:lang w:val="en-ID"/>
+              </w:rPr>
+              <w:t>The system deletes the record</w:t>
             </w:r>
           </w:p>
         </w:tc>
@@ -27229,16 +27275,16 @@
               <w:rPr>
                 <w:rFonts w:ascii="Arial" w:hAnsi="Arial" w:cs="Arial"/>
                 <w:bCs/>
-                <w:lang w:val="id-ID"/>
-              </w:rPr>
-            </w:pPr>
-            <w:r>
-              <w:rPr>
-                <w:rFonts w:ascii="Arial" w:hAnsi="Arial" w:cs="Arial"/>
-                <w:bCs/>
-                <w:lang w:val="id-ID"/>
-              </w:rPr>
-              <w:t>Pada langkah 4, jika User memilih “Tidak” pada pilihan yang muncul maka proses menghapus record transaksi  dibatalkan dan proses kembali ke langkah 1</w:t>
+                <w:lang w:val="en-ID"/>
+              </w:rPr>
+            </w:pPr>
+            <w:r>
+              <w:rPr>
+                <w:rFonts w:ascii="Arial" w:hAnsi="Arial" w:cs="Arial"/>
+                <w:bCs/>
+                <w:lang w:val="en-ID"/>
+              </w:rPr>
+              <w:t>At step 4, if the user choose “no”, the process will be cancelled and go back to step 1</w:t>
             </w:r>
           </w:p>
         </w:tc>
@@ -27285,7 +27331,17 @@
         </w:rPr>
         <w:lastRenderedPageBreak/>
         <w:tab/>
-        <w:t>3. Batal Transaksi</w:t>
+        <w:t xml:space="preserve">3. </w:t>
+      </w:r>
+      <w:r>
+        <w:rPr>
+          <w:rFonts w:ascii="Arial" w:hAnsi="Arial" w:cs="Arial"/>
+          <w:bCs/>
+          <w:sz w:val="24"/>
+          <w:szCs w:val="28"/>
+          <w:lang w:val="id-ID"/>
+        </w:rPr>
+        <w:t>Cancel Transaction</w:t>
       </w:r>
     </w:p>
     <w:tbl>
@@ -27322,7 +27378,7 @@
                 <w:bCs/>
                 <w:lang w:val="id-ID"/>
               </w:rPr>
-              <w:t>Nama Use Case</w:t>
+              <w:t>Use Case</w:t>
             </w:r>
           </w:p>
         </w:tc>
@@ -27346,7 +27402,7 @@
                 <w:bCs/>
                 <w:lang w:val="id-ID"/>
               </w:rPr>
-              <w:t>Batal Transaksi</w:t>
+              <w:t>Cancel Transaction</w:t>
             </w:r>
           </w:p>
         </w:tc>
@@ -27374,7 +27430,7 @@
                 <w:bCs/>
                 <w:lang w:val="id-ID"/>
               </w:rPr>
-              <w:t>Aktor</w:t>
+              <w:t>Actor</w:t>
             </w:r>
           </w:p>
         </w:tc>
@@ -27398,7 +27454,7 @@
                 <w:bCs/>
                 <w:lang w:val="id-ID"/>
               </w:rPr>
-              <w:t>User(Kasir/Admin)</w:t>
+              <w:t>User</w:t>
             </w:r>
           </w:p>
         </w:tc>
@@ -27441,16 +27497,24 @@
               <w:rPr>
                 <w:rFonts w:ascii="Arial" w:hAnsi="Arial" w:cs="Arial"/>
                 <w:bCs/>
-                <w:lang w:val="id-ID"/>
-              </w:rPr>
-            </w:pPr>
-            <w:r>
-              <w:rPr>
-                <w:rFonts w:ascii="Arial" w:hAnsi="Arial" w:cs="Arial"/>
-                <w:bCs/>
-                <w:lang w:val="id-ID"/>
-              </w:rPr>
-              <w:t>Use case menggambarkan bagaimana User membatalkan transaksi yang sedang berjalan</w:t>
+                <w:lang w:val="en-ID"/>
+              </w:rPr>
+            </w:pPr>
+            <w:r>
+              <w:rPr>
+                <w:rFonts w:ascii="Arial" w:hAnsi="Arial" w:cs="Arial"/>
+                <w:bCs/>
+                <w:lang w:val="id-ID"/>
+              </w:rPr>
+              <w:t xml:space="preserve">Use case </w:t>
+            </w:r>
+            <w:r>
+              <w:rPr>
+                <w:rFonts w:ascii="Arial" w:hAnsi="Arial" w:cs="Arial"/>
+                <w:bCs/>
+                <w:lang w:val="en-ID"/>
+              </w:rPr>
+              <w:t>shows how the user cancels a running transaction</w:t>
             </w:r>
           </w:p>
         </w:tc>
@@ -27493,16 +27557,24 @@
               <w:rPr>
                 <w:rFonts w:ascii="Arial" w:hAnsi="Arial" w:cs="Arial"/>
                 <w:bCs/>
-                <w:lang w:val="id-ID"/>
-              </w:rPr>
-            </w:pPr>
-            <w:r>
-              <w:rPr>
-                <w:rFonts w:ascii="Arial" w:hAnsi="Arial" w:cs="Arial"/>
-                <w:bCs/>
-                <w:lang w:val="id-ID"/>
-              </w:rPr>
-              <w:t>User telah menginputkan data transaksi sebelumnya</w:t>
+                <w:lang w:val="en-ID"/>
+              </w:rPr>
+            </w:pPr>
+            <w:r>
+              <w:rPr>
+                <w:rFonts w:ascii="Arial" w:hAnsi="Arial" w:cs="Arial"/>
+                <w:bCs/>
+                <w:lang w:val="id-ID"/>
+              </w:rPr>
+              <w:t xml:space="preserve">User </w:t>
+            </w:r>
+            <w:r>
+              <w:rPr>
+                <w:rFonts w:ascii="Arial" w:hAnsi="Arial" w:cs="Arial"/>
+                <w:bCs/>
+                <w:lang w:val="en-ID"/>
+              </w:rPr>
+              <w:t>have inputted the transaction data</w:t>
             </w:r>
           </w:p>
         </w:tc>
@@ -27563,7 +27635,15 @@
                 <w:bCs/>
                 <w:lang w:val="id-ID"/>
               </w:rPr>
-              <w:t>Use case dimulai ketika User mengklik button Batal atau menekan ESC pada keyboard</w:t>
+              <w:t xml:space="preserve">Use case </w:t>
+            </w:r>
+            <w:r>
+              <w:rPr>
+                <w:rFonts w:ascii="Arial" w:hAnsi="Arial" w:cs="Arial"/>
+                <w:bCs/>
+                <w:lang w:val="en-ID"/>
+              </w:rPr>
+              <w:t>begins when the user clicks the “cancel” button or pressing the ESC button</w:t>
             </w:r>
           </w:p>
           <w:p>
@@ -27590,6 +27670,14 @@
               </w:rPr>
               <w:t>Sistem menampilkan pesan konfirmasi pembatalan transaksi</w:t>
             </w:r>
+            <w:r>
+              <w:rPr>
+                <w:rFonts w:ascii="Arial" w:hAnsi="Arial" w:cs="Arial"/>
+                <w:bCs/>
+                <w:lang w:val="en-ID"/>
+              </w:rPr>
+              <w:t xml:space="preserve"> The system shows the confirmation message</w:t>
+            </w:r>
           </w:p>
           <w:p>
             <w:pPr>
@@ -27615,6 +27703,14 @@
               </w:rPr>
               <w:t>User memilih “Ya” pada pilihan yang muncul</w:t>
             </w:r>
+            <w:r>
+              <w:rPr>
+                <w:rFonts w:ascii="Arial" w:hAnsi="Arial" w:cs="Arial"/>
+                <w:bCs/>
+                <w:lang w:val="en-ID"/>
+              </w:rPr>
+              <w:t xml:space="preserve"> choose “yes”</w:t>
+            </w:r>
           </w:p>
           <w:p>
             <w:pPr>
@@ -27636,9 +27732,9 @@
               <w:rPr>
                 <w:rFonts w:ascii="Arial" w:hAnsi="Arial" w:cs="Arial"/>
                 <w:bCs/>
-                <w:lang w:val="id-ID"/>
-              </w:rPr>
-              <w:t>Sistem menghapus semua record transaksi, mengosongkan tabel, mengosongkan field kode, nama, dan jumlah produk</w:t>
+                <w:lang w:val="en-ID"/>
+              </w:rPr>
+              <w:t>The system deletes the record, clears the table, the code and the quantity</w:t>
             </w:r>
           </w:p>
           <w:p>
@@ -27663,7 +27759,15 @@
                 <w:bCs/>
                 <w:lang w:val="id-ID"/>
               </w:rPr>
-              <w:t>Use case selesai</w:t>
+              <w:t xml:space="preserve">Use case </w:t>
+            </w:r>
+            <w:r>
+              <w:rPr>
+                <w:rFonts w:ascii="Arial" w:hAnsi="Arial" w:cs="Arial"/>
+                <w:bCs/>
+                <w:lang w:val="en-ID"/>
+              </w:rPr>
+              <w:t>finished</w:t>
             </w:r>
           </w:p>
         </w:tc>
@@ -27713,9 +27817,9 @@
               <w:rPr>
                 <w:rFonts w:ascii="Arial" w:hAnsi="Arial" w:cs="Arial"/>
                 <w:bCs/>
-                <w:lang w:val="id-ID"/>
-              </w:rPr>
-              <w:t>Sistem menghapus semua record transaksi, mengosongkan tabel, mengosongkan field kode, nama, dan jumlah produk</w:t>
+                <w:lang w:val="en-ID"/>
+              </w:rPr>
+              <w:t>The system deletes the record, clears the table, the code and the quantity</w:t>
             </w:r>
           </w:p>
         </w:tc>
@@ -27758,16 +27862,16 @@
               <w:rPr>
                 <w:rFonts w:ascii="Arial" w:hAnsi="Arial" w:cs="Arial"/>
                 <w:bCs/>
-                <w:lang w:val="id-ID"/>
-              </w:rPr>
-            </w:pPr>
-            <w:r>
-              <w:rPr>
-                <w:rFonts w:ascii="Arial" w:hAnsi="Arial" w:cs="Arial"/>
-                <w:bCs/>
-                <w:lang w:val="id-ID"/>
-              </w:rPr>
-              <w:t>Pada langkah 3, jika User memilih “Tidak” pada pilihan yang muncul maka proses menghapus record transaksi  dibatalkan dan proses kembali ke langkah 1</w:t>
+                <w:lang w:val="en-ID"/>
+              </w:rPr>
+            </w:pPr>
+            <w:r>
+              <w:rPr>
+                <w:rFonts w:ascii="Arial" w:hAnsi="Arial" w:cs="Arial"/>
+                <w:bCs/>
+                <w:lang w:val="en-ID"/>
+              </w:rPr>
+              <w:t>At step 3, if the user choose “no” the process will be cancelled and go back to step 1.</w:t>
             </w:r>
           </w:p>
         </w:tc>
@@ -27813,7 +27917,7 @@
           <w:bCs/>
           <w:sz w:val="24"/>
           <w:szCs w:val="28"/>
-          <w:lang w:val="id-ID"/>
+          <w:lang w:val="en-ID"/>
         </w:rPr>
       </w:pPr>
       <w:r>
@@ -27825,7 +27929,17 @@
           <w:lang w:val="id-ID"/>
         </w:rPr>
         <w:lastRenderedPageBreak/>
-        <w:t>4. Bayar</w:t>
+        <w:t xml:space="preserve">4. </w:t>
+      </w:r>
+      <w:r>
+        <w:rPr>
+          <w:rFonts w:ascii="Arial" w:hAnsi="Arial" w:cs="Arial"/>
+          <w:bCs/>
+          <w:sz w:val="24"/>
+          <w:szCs w:val="28"/>
+          <w:lang w:val="en-ID"/>
+        </w:rPr>
+        <w:t>Payment</w:t>
       </w:r>
     </w:p>
     <w:tbl>
@@ -27862,7 +27976,7 @@
                 <w:bCs/>
                 <w:lang w:val="id-ID"/>
               </w:rPr>
-              <w:t>Nama Use Case</w:t>
+              <w:t>Use Case</w:t>
             </w:r>
           </w:p>
         </w:tc>
@@ -27877,16 +27991,16 @@
               <w:rPr>
                 <w:rFonts w:ascii="Arial" w:hAnsi="Arial" w:cs="Arial"/>
                 <w:bCs/>
-                <w:lang w:val="id-ID"/>
-              </w:rPr>
-            </w:pPr>
-            <w:r>
-              <w:rPr>
-                <w:rFonts w:ascii="Arial" w:hAnsi="Arial" w:cs="Arial"/>
-                <w:bCs/>
-                <w:lang w:val="id-ID"/>
-              </w:rPr>
-              <w:t>Bayar</w:t>
+                <w:lang w:val="en-ID"/>
+              </w:rPr>
+            </w:pPr>
+            <w:r>
+              <w:rPr>
+                <w:rFonts w:ascii="Arial" w:hAnsi="Arial" w:cs="Arial"/>
+                <w:bCs/>
+                <w:lang w:val="en-ID"/>
+              </w:rPr>
+              <w:t>Payment</w:t>
             </w:r>
           </w:p>
         </w:tc>
@@ -27914,7 +28028,7 @@
                 <w:bCs/>
                 <w:lang w:val="id-ID"/>
               </w:rPr>
-              <w:t>Aktor</w:t>
+              <w:t>Actor</w:t>
             </w:r>
           </w:p>
         </w:tc>
@@ -27938,7 +28052,7 @@
                 <w:bCs/>
                 <w:lang w:val="id-ID"/>
               </w:rPr>
-              <w:t>User(Kasir/Admin)</w:t>
+              <w:t>User</w:t>
             </w:r>
           </w:p>
         </w:tc>
@@ -27981,16 +28095,24 @@
               <w:rPr>
                 <w:rFonts w:ascii="Arial" w:hAnsi="Arial" w:cs="Arial"/>
                 <w:bCs/>
-                <w:lang w:val="id-ID"/>
-              </w:rPr>
-            </w:pPr>
-            <w:r>
-              <w:rPr>
-                <w:rFonts w:ascii="Arial" w:hAnsi="Arial" w:cs="Arial"/>
-                <w:bCs/>
-                <w:lang w:val="id-ID"/>
-              </w:rPr>
-              <w:t>Use case menggambarkan bagaimana User melakukan proses pembayaran</w:t>
+                <w:lang w:val="en-ID"/>
+              </w:rPr>
+            </w:pPr>
+            <w:r>
+              <w:rPr>
+                <w:rFonts w:ascii="Arial" w:hAnsi="Arial" w:cs="Arial"/>
+                <w:bCs/>
+                <w:lang w:val="id-ID"/>
+              </w:rPr>
+              <w:t xml:space="preserve">Use case </w:t>
+            </w:r>
+            <w:r>
+              <w:rPr>
+                <w:rFonts w:ascii="Arial" w:hAnsi="Arial" w:cs="Arial"/>
+                <w:bCs/>
+                <w:lang w:val="en-ID"/>
+              </w:rPr>
+              <w:t>shows how the user do the payment process</w:t>
             </w:r>
           </w:p>
         </w:tc>
@@ -28033,16 +28155,24 @@
               <w:rPr>
                 <w:rFonts w:ascii="Arial" w:hAnsi="Arial" w:cs="Arial"/>
                 <w:bCs/>
-                <w:lang w:val="id-ID"/>
-              </w:rPr>
-            </w:pPr>
-            <w:r>
-              <w:rPr>
-                <w:rFonts w:ascii="Arial" w:hAnsi="Arial" w:cs="Arial"/>
-                <w:bCs/>
-                <w:lang w:val="id-ID"/>
-              </w:rPr>
-              <w:t xml:space="preserve">User telah menginputkan data-data transaksi </w:t>
+                <w:lang w:val="en-ID"/>
+              </w:rPr>
+            </w:pPr>
+            <w:r>
+              <w:rPr>
+                <w:rFonts w:ascii="Arial" w:hAnsi="Arial" w:cs="Arial"/>
+                <w:bCs/>
+                <w:lang w:val="id-ID"/>
+              </w:rPr>
+              <w:t xml:space="preserve">User </w:t>
+            </w:r>
+            <w:r>
+              <w:rPr>
+                <w:rFonts w:ascii="Arial" w:hAnsi="Arial" w:cs="Arial"/>
+                <w:bCs/>
+                <w:lang w:val="en-ID"/>
+              </w:rPr>
+              <w:t>have inputted the transaction data</w:t>
             </w:r>
           </w:p>
         </w:tc>
@@ -28103,7 +28233,23 @@
                 <w:bCs/>
                 <w:lang w:val="id-ID"/>
               </w:rPr>
-              <w:t xml:space="preserve">Use case dimulai ketika User mengklik button Bayar atau menekan * pada keyboard </w:t>
+              <w:t xml:space="preserve">Use case </w:t>
+            </w:r>
+            <w:r>
+              <w:rPr>
+                <w:rFonts w:ascii="Arial" w:hAnsi="Arial" w:cs="Arial"/>
+                <w:bCs/>
+                <w:lang w:val="en-ID"/>
+              </w:rPr>
+              <w:t>begins when the user clicks the “</w:t>
+            </w:r>
+            <w:r>
+              <w:rPr>
+                <w:rFonts w:ascii="Arial" w:hAnsi="Arial" w:cs="Arial"/>
+                <w:bCs/>
+                <w:lang w:val="en-ID"/>
+              </w:rPr>
+              <w:t>pay” button or the “*” on keyboard</w:t>
             </w:r>
           </w:p>
           <w:p>
@@ -28126,9 +28272,9 @@
               <w:rPr>
                 <w:rFonts w:ascii="Arial" w:hAnsi="Arial" w:cs="Arial"/>
                 <w:bCs/>
-                <w:lang w:val="id-ID"/>
-              </w:rPr>
-              <w:t>Sistem meminta inputan jenis metode pembayaran(Tunai/ Debit/Kredit)</w:t>
+                <w:lang w:val="en-ID"/>
+              </w:rPr>
+              <w:t>The system asks for the payment method</w:t>
             </w:r>
           </w:p>
           <w:p>
@@ -28151,9 +28297,9 @@
               <w:rPr>
                 <w:rFonts w:ascii="Arial" w:hAnsi="Arial" w:cs="Arial"/>
                 <w:bCs/>
-                <w:lang w:val="id-ID"/>
-              </w:rPr>
-              <w:t>User menginputkan jenis metode Tunai</w:t>
+                <w:lang w:val="en-ID"/>
+              </w:rPr>
+              <w:t>The user inputs the cash method</w:t>
             </w:r>
           </w:p>
           <w:p>
@@ -28178,7 +28324,31 @@
                 <w:bCs/>
                 <w:lang w:val="id-ID"/>
               </w:rPr>
-              <w:t>User menginputkan nominal bayar</w:t>
+              <w:t xml:space="preserve">The </w:t>
+            </w:r>
+            <w:r>
+              <w:rPr>
+                <w:rFonts w:ascii="Arial" w:hAnsi="Arial" w:cs="Arial"/>
+                <w:bCs/>
+                <w:lang w:val="en-ID"/>
+              </w:rPr>
+              <w:t>u</w:t>
+            </w:r>
+            <w:r>
+              <w:rPr>
+                <w:rFonts w:ascii="Arial" w:hAnsi="Arial" w:cs="Arial"/>
+                <w:bCs/>
+                <w:lang w:val="id-ID"/>
+              </w:rPr>
+              <w:t xml:space="preserve">ser </w:t>
+            </w:r>
+            <w:r>
+              <w:rPr>
+                <w:rFonts w:ascii="Arial" w:hAnsi="Arial" w:cs="Arial"/>
+                <w:bCs/>
+                <w:lang w:val="en-ID"/>
+              </w:rPr>
+              <w:t>inputs the payment total</w:t>
             </w:r>
           </w:p>
           <w:p>
@@ -28201,9 +28371,9 @@
               <w:rPr>
                 <w:rFonts w:ascii="Arial" w:hAnsi="Arial" w:cs="Arial"/>
                 <w:bCs/>
-                <w:lang w:val="id-ID"/>
-              </w:rPr>
-              <w:t>Sistem memastikan nominal bayar tidak lebih kecil dari total akhir</w:t>
+                <w:lang w:val="en-ID"/>
+              </w:rPr>
+              <w:t>The system ensures the payment total is bigger than the grand total</w:t>
             </w:r>
           </w:p>
           <w:p>
@@ -28226,9 +28396,9 @@
               <w:rPr>
                 <w:rFonts w:ascii="Arial" w:hAnsi="Arial" w:cs="Arial"/>
                 <w:bCs/>
-                <w:lang w:val="id-ID"/>
-              </w:rPr>
-              <w:t>Sistem menghitung dan menampilkan nominal kembalian</w:t>
+                <w:lang w:val="en-ID"/>
+              </w:rPr>
+              <w:t>The system calculates and shows the change</w:t>
             </w:r>
           </w:p>
           <w:p>
@@ -28251,9 +28421,17 @@
               <w:rPr>
                 <w:rFonts w:ascii="Arial" w:hAnsi="Arial" w:cs="Arial"/>
                 <w:bCs/>
-                <w:lang w:val="id-ID"/>
-              </w:rPr>
-              <w:t>User mengklik button Bayar atau menekan tombol * pada keyboard</w:t>
+                <w:lang w:val="en-ID"/>
+              </w:rPr>
+              <w:t>T</w:t>
+            </w:r>
+            <w:r>
+              <w:rPr>
+                <w:rFonts w:ascii="Arial" w:hAnsi="Arial" w:cs="Arial"/>
+                <w:bCs/>
+                <w:lang w:val="en-ID"/>
+              </w:rPr>
+              <w:t>he user clicks the “pay” button or the “*” on keyboard</w:t>
             </w:r>
           </w:p>
           <w:p>
@@ -28276,9 +28454,9 @@
               <w:rPr>
                 <w:rFonts w:ascii="Arial" w:hAnsi="Arial" w:cs="Arial"/>
                 <w:bCs/>
-                <w:lang w:val="id-ID"/>
-              </w:rPr>
-              <w:t>Sistem menampilkan pesan konfirmasi Bayar</w:t>
+                <w:lang w:val="en-ID"/>
+              </w:rPr>
+              <w:t>The system shows the confirmation message</w:t>
             </w:r>
           </w:p>
           <w:p>
@@ -28301,9 +28479,9 @@
               <w:rPr>
                 <w:rFonts w:ascii="Arial" w:hAnsi="Arial" w:cs="Arial"/>
                 <w:bCs/>
-                <w:lang w:val="id-ID"/>
-              </w:rPr>
-              <w:t>User memilih “Ya” pada pilihan yang muncul</w:t>
+                <w:lang w:val="en-ID"/>
+              </w:rPr>
+              <w:t>The user choose the “yes” button</w:t>
             </w:r>
           </w:p>
           <w:p>
@@ -28326,9 +28504,9 @@
               <w:rPr>
                 <w:rFonts w:ascii="Arial" w:hAnsi="Arial" w:cs="Arial"/>
                 <w:bCs/>
-                <w:lang w:val="id-ID"/>
-              </w:rPr>
-              <w:t>Sistem menyimpan data transaksi dan mengurangi stok-stok produk terjual</w:t>
+                <w:lang w:val="en-ID"/>
+              </w:rPr>
+              <w:t>The system saves the transaction data and reduce the stock of the product</w:t>
             </w:r>
           </w:p>
           <w:p>
@@ -28351,9 +28529,9 @@
               <w:rPr>
                 <w:rFonts w:ascii="Arial" w:hAnsi="Arial" w:cs="Arial"/>
                 <w:bCs/>
-                <w:lang w:val="id-ID"/>
-              </w:rPr>
-              <w:t>Sistem mengenerate dan mencetak receipt</w:t>
+                <w:lang w:val="en-ID"/>
+              </w:rPr>
+              <w:t>The system generates and prints the receipt</w:t>
             </w:r>
           </w:p>
           <w:p>
@@ -28378,7 +28556,15 @@
                 <w:bCs/>
                 <w:lang w:val="id-ID"/>
               </w:rPr>
-              <w:t>Use case selesai</w:t>
+              <w:t>Use case</w:t>
+            </w:r>
+            <w:r>
+              <w:rPr>
+                <w:rFonts w:ascii="Arial" w:hAnsi="Arial" w:cs="Arial"/>
+                <w:bCs/>
+                <w:lang w:val="en-ID"/>
+              </w:rPr>
+              <w:t xml:space="preserve"> finished</w:t>
             </w:r>
           </w:p>
         </w:tc>
@@ -28428,9 +28614,9 @@
               <w:rPr>
                 <w:rFonts w:ascii="Arial" w:hAnsi="Arial" w:cs="Arial"/>
                 <w:bCs/>
-                <w:lang w:val="id-ID"/>
-              </w:rPr>
-              <w:t>Sistem menyimpan data transaksi dan mengurangi stok-stok produk</w:t>
+                <w:lang w:val="en-ID"/>
+              </w:rPr>
+              <w:t>The system saves the transaction data and reduce the stock of the product</w:t>
             </w:r>
           </w:p>
         </w:tc>
@@ -28473,35 +28659,46 @@
               <w:rPr>
                 <w:rFonts w:ascii="Arial" w:hAnsi="Arial" w:cs="Arial"/>
                 <w:bCs/>
-                <w:lang w:val="id-ID"/>
-              </w:rPr>
-            </w:pPr>
-            <w:r>
-              <w:rPr>
-                <w:rFonts w:ascii="Arial" w:hAnsi="Arial" w:cs="Arial"/>
-                <w:bCs/>
-                <w:lang w:val="id-ID"/>
-              </w:rPr>
-              <w:t>Pada langkah 3, jika user memilih jenis metode Debit atau Kredit maka Sistem meminta inputan nomor kartu dan proses langsung ke langkah 7</w:t>
-            </w:r>
-          </w:p>
-          <w:p>
-            <w:pPr>
-              <w:spacing w:line="360" w:lineRule="auto"/>
-              <w:jc w:val="both"/>
-              <w:rPr>
-                <w:rFonts w:ascii="Arial" w:hAnsi="Arial" w:cs="Arial"/>
-                <w:bCs/>
-                <w:lang w:val="id-ID"/>
-              </w:rPr>
-            </w:pPr>
-            <w:r>
-              <w:rPr>
-                <w:rFonts w:ascii="Arial" w:hAnsi="Arial" w:cs="Arial"/>
-                <w:bCs/>
-                <w:lang w:val="id-ID"/>
-              </w:rPr>
-              <w:t>Pada langkah 9, jika User memilih “Tidak” pada pilihan yang muncul maka proses menghapus record transaksi  dibatalkan dan proses kembali ke langkah 1</w:t>
+                <w:lang w:val="en-ID"/>
+              </w:rPr>
+            </w:pPr>
+          </w:p>
+          <w:p>
+            <w:pPr>
+              <w:spacing w:line="360" w:lineRule="auto"/>
+              <w:jc w:val="both"/>
+              <w:rPr>
+                <w:rFonts w:ascii="Arial" w:hAnsi="Arial" w:cs="Arial"/>
+                <w:bCs/>
+                <w:lang w:val="en-ID"/>
+              </w:rPr>
+            </w:pPr>
+            <w:r>
+              <w:rPr>
+                <w:rFonts w:ascii="Arial" w:hAnsi="Arial" w:cs="Arial"/>
+                <w:bCs/>
+                <w:lang w:val="en-ID"/>
+              </w:rPr>
+              <w:t>At step 3, if the user choose the debit or credit method, the system will asks for the card number and go to step 7</w:t>
+            </w:r>
+          </w:p>
+          <w:p>
+            <w:pPr>
+              <w:spacing w:line="360" w:lineRule="auto"/>
+              <w:jc w:val="both"/>
+              <w:rPr>
+                <w:rFonts w:ascii="Arial" w:hAnsi="Arial" w:cs="Arial"/>
+                <w:bCs/>
+                <w:lang w:val="en-ID"/>
+              </w:rPr>
+            </w:pPr>
+            <w:r>
+              <w:rPr>
+                <w:rFonts w:ascii="Arial" w:hAnsi="Arial" w:cs="Arial"/>
+                <w:bCs/>
+                <w:lang w:val="en-ID"/>
+              </w:rPr>
+              <w:t>At step 9, if the user choose “no”, the process will be cancelled and go back to step 1</w:t>
             </w:r>
           </w:p>
         </w:tc>
@@ -28548,7 +28745,7 @@
           <w:bCs/>
           <w:sz w:val="24"/>
           <w:szCs w:val="28"/>
-          <w:lang w:val="id-ID"/>
+          <w:lang w:val="en-ID"/>
         </w:rPr>
       </w:pPr>
       <w:r>
@@ -28559,7 +28756,17 @@
           <w:szCs w:val="28"/>
           <w:lang w:val="id-ID"/>
         </w:rPr>
-        <w:t>G. Mengelola Promo</w:t>
+        <w:t xml:space="preserve">G. </w:t>
+      </w:r>
+      <w:r>
+        <w:rPr>
+          <w:rFonts w:ascii="Arial" w:hAnsi="Arial" w:cs="Arial"/>
+          <w:bCs/>
+          <w:sz w:val="24"/>
+          <w:szCs w:val="28"/>
+          <w:lang w:val="en-ID"/>
+        </w:rPr>
+        <w:t>Promo Management</w:t>
       </w:r>
     </w:p>
     <w:p>
@@ -28571,7 +28778,7 @@
           <w:bCs/>
           <w:sz w:val="20"/>
           <w:szCs w:val="28"/>
-          <w:lang w:val="id-ID"/>
+          <w:lang w:val="en-ID"/>
         </w:rPr>
       </w:pPr>
       <w:r>
@@ -28778,7 +28985,7 @@
                 <w:rFonts w:ascii="Arial" w:hAnsi="Arial" w:cs="Arial"/>
                 <w:bCs/>
                 <w:szCs w:val="28"/>
-                <w:lang w:val="id-ID"/>
+                <w:lang w:val="en-ID"/>
               </w:rPr>
             </w:pPr>
             <w:r>
@@ -28824,24 +29031,6 @@
                 <w:szCs w:val="28"/>
                 <w:lang w:val="id-ID"/>
               </w:rPr>
-              <w:t xml:space="preserve"> Admin melakukan proses pencarian </w:t>
-            </w:r>
-            <w:r>
-              <w:rPr>
-                <w:rFonts w:ascii="Arial" w:hAnsi="Arial" w:cs="Arial"/>
-                <w:bCs/>
-                <w:szCs w:val="28"/>
-                <w:lang w:val="id-ID"/>
-              </w:rPr>
-              <w:t>and</w:t>
-            </w:r>
-            <w:r>
-              <w:rPr>
-                <w:rFonts w:ascii="Arial" w:hAnsi="Arial" w:cs="Arial"/>
-                <w:bCs/>
-                <w:szCs w:val="28"/>
-                <w:lang w:val="id-ID"/>
-              </w:rPr>
               <w:t xml:space="preserve"> </w:t>
             </w:r>
             <w:r>
@@ -28849,18 +29038,9 @@
                 <w:rFonts w:ascii="Arial" w:hAnsi="Arial" w:cs="Arial"/>
                 <w:bCs/>
                 <w:szCs w:val="28"/>
-                <w:lang w:val="id-ID"/>
-              </w:rPr>
-              <w:t>shows</w:t>
-            </w:r>
-            <w:r>
-              <w:rPr>
-                <w:rFonts w:ascii="Arial" w:hAnsi="Arial" w:cs="Arial"/>
-                <w:bCs/>
-                <w:szCs w:val="28"/>
-                <w:lang w:val="id-ID"/>
-              </w:rPr>
-              <w:t xml:space="preserve"> promo ataupun export hasil</w:t>
+                <w:lang w:val="en-ID"/>
+              </w:rPr>
+              <w:t>the Admin searches and shows the promo list or export the results into a pdf</w:t>
             </w:r>
           </w:p>
         </w:tc>
@@ -28906,7 +29086,7 @@
                 <w:rFonts w:ascii="Arial" w:hAnsi="Arial" w:cs="Arial"/>
                 <w:bCs/>
                 <w:szCs w:val="28"/>
-                <w:lang w:val="id-ID"/>
+                <w:lang w:val="en-ID"/>
               </w:rPr>
             </w:pPr>
             <w:r>
@@ -28941,72 +29121,9 @@
                 <w:rFonts w:ascii="Arial" w:hAnsi="Arial" w:cs="Arial"/>
                 <w:bCs/>
                 <w:szCs w:val="28"/>
-                <w:lang w:val="id-ID"/>
-              </w:rPr>
-              <w:t>page</w:t>
-            </w:r>
-            <w:r>
-              <w:rPr>
-                <w:rFonts w:ascii="Arial" w:hAnsi="Arial" w:cs="Arial"/>
-                <w:bCs/>
-                <w:szCs w:val="28"/>
-                <w:lang w:val="id-ID"/>
-              </w:rPr>
-              <w:t xml:space="preserve"> promo </w:t>
-            </w:r>
-            <w:r>
-              <w:rPr>
-                <w:rFonts w:ascii="Arial" w:hAnsi="Arial" w:cs="Arial"/>
-                <w:bCs/>
-                <w:szCs w:val="28"/>
-                <w:lang w:val="id-ID"/>
-              </w:rPr>
-              <w:t>and</w:t>
-            </w:r>
-            <w:r>
-              <w:rPr>
-                <w:rFonts w:ascii="Arial" w:hAnsi="Arial" w:cs="Arial"/>
-                <w:bCs/>
-                <w:szCs w:val="28"/>
-                <w:lang w:val="id-ID"/>
-              </w:rPr>
-              <w:t xml:space="preserve"> memiliki kode promo yang akan dicari </w:t>
-            </w:r>
-            <w:r>
-              <w:rPr>
-                <w:rFonts w:ascii="Arial" w:hAnsi="Arial" w:cs="Arial"/>
-                <w:bCs/>
-                <w:szCs w:val="28"/>
-                <w:lang w:val="id-ID"/>
-              </w:rPr>
-              <w:t>and</w:t>
-            </w:r>
-            <w:r>
-              <w:rPr>
-                <w:rFonts w:ascii="Arial" w:hAnsi="Arial" w:cs="Arial"/>
-                <w:bCs/>
-                <w:szCs w:val="28"/>
-                <w:lang w:val="id-ID"/>
-              </w:rPr>
-              <w:t xml:space="preserve"> </w:t>
-            </w:r>
-            <w:r>
-              <w:rPr>
-                <w:rFonts w:ascii="Arial" w:hAnsi="Arial" w:cs="Arial"/>
-                <w:bCs/>
-                <w:szCs w:val="28"/>
-                <w:lang w:val="id-ID"/>
-              </w:rPr>
-              <w:t>Show</w:t>
-            </w:r>
-            <w:r>
-              <w:rPr>
-                <w:rFonts w:ascii="Arial" w:hAnsi="Arial" w:cs="Arial"/>
-                <w:bCs/>
-                <w:szCs w:val="28"/>
-                <w:lang w:val="id-ID"/>
-              </w:rPr>
-              <w:t>kan</w:t>
+                <w:lang w:val="en-ID"/>
+              </w:rPr>
+              <w:t>the page and have the promo code to be searched</w:t>
             </w:r>
           </w:p>
         </w:tc>
@@ -29052,7 +29169,7 @@
                 <w:rFonts w:ascii="Arial" w:hAnsi="Arial" w:cs="Arial"/>
                 <w:bCs/>
                 <w:szCs w:val="28"/>
-                <w:lang w:val="id-ID"/>
+                <w:lang w:val="en-ID"/>
               </w:rPr>
             </w:pPr>
             <w:r>
@@ -29098,54 +29215,27 @@
                 <w:szCs w:val="28"/>
                 <w:lang w:val="id-ID"/>
               </w:rPr>
-              <w:t xml:space="preserve"> Admin akan melihat, </w:t>
-            </w:r>
-            <w:r>
-              <w:rPr>
-                <w:rFonts w:ascii="Arial" w:hAnsi="Arial" w:cs="Arial"/>
-                <w:bCs/>
-                <w:szCs w:val="28"/>
-                <w:lang w:val="id-ID"/>
-              </w:rPr>
-              <w:t>Change</w:t>
-            </w:r>
-            <w:r>
-              <w:rPr>
-                <w:rFonts w:ascii="Arial" w:hAnsi="Arial" w:cs="Arial"/>
-                <w:bCs/>
-                <w:szCs w:val="28"/>
-                <w:lang w:val="id-ID"/>
-              </w:rPr>
-              <w:t xml:space="preserve">, atau </w:t>
-            </w:r>
-            <w:r>
-              <w:rPr>
-                <w:rFonts w:ascii="Arial" w:hAnsi="Arial" w:cs="Arial"/>
-                <w:bCs/>
-                <w:szCs w:val="28"/>
-                <w:lang w:val="id-ID"/>
-              </w:rPr>
-              <w:t>Delete</w:t>
-            </w:r>
-            <w:r>
-              <w:rPr>
-                <w:rFonts w:ascii="Arial" w:hAnsi="Arial" w:cs="Arial"/>
-                <w:bCs/>
-                <w:szCs w:val="28"/>
-                <w:lang w:val="id-ID"/>
-              </w:rPr>
-              <w:t xml:space="preserve"> promo tertentu</w:t>
-            </w:r>
-          </w:p>
-          <w:p>
-            <w:pPr>
-              <w:spacing w:line="360" w:lineRule="auto"/>
-              <w:jc w:val="both"/>
-              <w:rPr>
-                <w:rFonts w:ascii="Arial" w:hAnsi="Arial" w:cs="Arial"/>
-                <w:bCs/>
-                <w:szCs w:val="28"/>
-                <w:lang w:val="id-ID"/>
+              <w:t xml:space="preserve"> Admin</w:t>
+            </w:r>
+            <w:r>
+              <w:rPr>
+                <w:rFonts w:ascii="Arial" w:hAnsi="Arial" w:cs="Arial"/>
+                <w:bCs/>
+                <w:szCs w:val="28"/>
+                <w:lang w:val="en-ID"/>
+              </w:rPr>
+              <w:t xml:space="preserve"> will look, change, or delete promo</w:t>
+            </w:r>
+          </w:p>
+          <w:p>
+            <w:pPr>
+              <w:spacing w:line="360" w:lineRule="auto"/>
+              <w:jc w:val="both"/>
+              <w:rPr>
+                <w:rFonts w:ascii="Arial" w:hAnsi="Arial" w:cs="Arial"/>
+                <w:bCs/>
+                <w:szCs w:val="28"/>
+                <w:lang w:val="en-ID"/>
               </w:rPr>
             </w:pPr>
             <w:r>
@@ -29173,36 +29263,27 @@
                 <w:szCs w:val="28"/>
                 <w:lang w:val="id-ID"/>
               </w:rPr>
-              <w:t xml:space="preserve"> meminta inputan berupa Kode </w:t>
-            </w:r>
-            <w:r>
-              <w:rPr>
-                <w:rFonts w:ascii="Arial" w:hAnsi="Arial" w:cs="Arial"/>
-                <w:bCs/>
-                <w:szCs w:val="28"/>
-                <w:lang w:val="id-ID"/>
-              </w:rPr>
-              <w:t>and</w:t>
-            </w:r>
-            <w:r>
-              <w:rPr>
-                <w:rFonts w:ascii="Arial" w:hAnsi="Arial" w:cs="Arial"/>
-                <w:bCs/>
-                <w:szCs w:val="28"/>
-                <w:lang w:val="id-ID"/>
-              </w:rPr>
-              <w:t xml:space="preserve"> jenis promo</w:t>
-            </w:r>
-          </w:p>
-          <w:p>
-            <w:pPr>
-              <w:spacing w:line="360" w:lineRule="auto"/>
-              <w:jc w:val="both"/>
-              <w:rPr>
-                <w:rFonts w:ascii="Arial" w:hAnsi="Arial" w:cs="Arial"/>
-                <w:bCs/>
-                <w:szCs w:val="28"/>
-                <w:lang w:val="id-ID"/>
+              <w:t xml:space="preserve"> </w:t>
+            </w:r>
+            <w:r>
+              <w:rPr>
+                <w:rFonts w:ascii="Arial" w:hAnsi="Arial" w:cs="Arial"/>
+                <w:bCs/>
+                <w:szCs w:val="28"/>
+                <w:lang w:val="en-ID"/>
+              </w:rPr>
+              <w:t>asks for the promo code/type</w:t>
+            </w:r>
+          </w:p>
+          <w:p>
+            <w:pPr>
+              <w:spacing w:line="360" w:lineRule="auto"/>
+              <w:jc w:val="both"/>
+              <w:rPr>
+                <w:rFonts w:ascii="Arial" w:hAnsi="Arial" w:cs="Arial"/>
+                <w:bCs/>
+                <w:szCs w:val="28"/>
+                <w:lang w:val="en-ID"/>
               </w:rPr>
             </w:pPr>
             <w:r>
@@ -29230,18 +29311,27 @@
                 <w:szCs w:val="28"/>
                 <w:lang w:val="id-ID"/>
               </w:rPr>
-              <w:t xml:space="preserve"> Kode promo</w:t>
-            </w:r>
-          </w:p>
-          <w:p>
-            <w:pPr>
-              <w:spacing w:line="360" w:lineRule="auto"/>
-              <w:jc w:val="both"/>
-              <w:rPr>
-                <w:rFonts w:ascii="Arial" w:hAnsi="Arial" w:cs="Arial"/>
-                <w:bCs/>
-                <w:szCs w:val="28"/>
-                <w:lang w:val="id-ID"/>
+              <w:t xml:space="preserve"> </w:t>
+            </w:r>
+            <w:r>
+              <w:rPr>
+                <w:rFonts w:ascii="Arial" w:hAnsi="Arial" w:cs="Arial"/>
+                <w:bCs/>
+                <w:szCs w:val="28"/>
+                <w:lang w:val="en-ID"/>
+              </w:rPr>
+              <w:t>the code</w:t>
+            </w:r>
+          </w:p>
+          <w:p>
+            <w:pPr>
+              <w:spacing w:line="360" w:lineRule="auto"/>
+              <w:jc w:val="both"/>
+              <w:rPr>
+                <w:rFonts w:ascii="Arial" w:hAnsi="Arial" w:cs="Arial"/>
+                <w:bCs/>
+                <w:szCs w:val="28"/>
+                <w:lang w:val="en-ID"/>
               </w:rPr>
             </w:pPr>
             <w:r>
@@ -29269,18 +29359,27 @@
                 <w:szCs w:val="28"/>
                 <w:lang w:val="id-ID"/>
               </w:rPr>
-              <w:t xml:space="preserve"> jenis promo Diskon Barang</w:t>
-            </w:r>
-          </w:p>
-          <w:p>
-            <w:pPr>
-              <w:spacing w:line="360" w:lineRule="auto"/>
-              <w:jc w:val="both"/>
-              <w:rPr>
-                <w:rFonts w:ascii="Arial" w:hAnsi="Arial" w:cs="Arial"/>
-                <w:bCs/>
-                <w:szCs w:val="28"/>
-                <w:lang w:val="id-ID"/>
+              <w:t xml:space="preserve"> the “</w:t>
+            </w:r>
+            <w:r>
+              <w:rPr>
+                <w:rFonts w:ascii="Arial" w:hAnsi="Arial" w:cs="Arial"/>
+                <w:bCs/>
+                <w:szCs w:val="28"/>
+                <w:lang w:val="en-ID"/>
+              </w:rPr>
+              <w:t>product discount” type</w:t>
+            </w:r>
+          </w:p>
+          <w:p>
+            <w:pPr>
+              <w:spacing w:line="360" w:lineRule="auto"/>
+              <w:jc w:val="both"/>
+              <w:rPr>
+                <w:rFonts w:ascii="Arial" w:hAnsi="Arial" w:cs="Arial"/>
+                <w:bCs/>
+                <w:szCs w:val="28"/>
+                <w:lang w:val="en-ID"/>
               </w:rPr>
             </w:pPr>
             <w:r>
@@ -29308,18 +29407,27 @@
                 <w:szCs w:val="28"/>
                 <w:lang w:val="id-ID"/>
               </w:rPr>
-              <w:t xml:space="preserve"> melakukan pencarian pencarian</w:t>
-            </w:r>
-          </w:p>
-          <w:p>
-            <w:pPr>
-              <w:spacing w:line="360" w:lineRule="auto"/>
-              <w:jc w:val="both"/>
-              <w:rPr>
-                <w:rFonts w:ascii="Arial" w:hAnsi="Arial" w:cs="Arial"/>
-                <w:bCs/>
-                <w:szCs w:val="28"/>
-                <w:lang w:val="id-ID"/>
+              <w:t xml:space="preserve"> </w:t>
+            </w:r>
+            <w:r>
+              <w:rPr>
+                <w:rFonts w:ascii="Arial" w:hAnsi="Arial" w:cs="Arial"/>
+                <w:bCs/>
+                <w:szCs w:val="28"/>
+                <w:lang w:val="en-ID"/>
+              </w:rPr>
+              <w:t>searches for the promo</w:t>
+            </w:r>
+          </w:p>
+          <w:p>
+            <w:pPr>
+              <w:spacing w:line="360" w:lineRule="auto"/>
+              <w:jc w:val="both"/>
+              <w:rPr>
+                <w:rFonts w:ascii="Arial" w:hAnsi="Arial" w:cs="Arial"/>
+                <w:bCs/>
+                <w:szCs w:val="28"/>
+                <w:lang w:val="en-ID"/>
               </w:rPr>
             </w:pPr>
             <w:r>
@@ -29365,43 +29473,16 @@
                 <w:szCs w:val="28"/>
                 <w:lang w:val="id-ID"/>
               </w:rPr>
-              <w:t xml:space="preserve"> Kode, </w:t>
-            </w:r>
-            <w:r>
-              <w:rPr>
-                <w:rFonts w:ascii="Arial" w:hAnsi="Arial" w:cs="Arial"/>
-                <w:bCs/>
-                <w:szCs w:val="28"/>
-                <w:lang w:val="id-ID"/>
-              </w:rPr>
-              <w:t>name</w:t>
-            </w:r>
-            <w:r>
-              <w:rPr>
-                <w:rFonts w:ascii="Arial" w:hAnsi="Arial" w:cs="Arial"/>
-                <w:bCs/>
-                <w:szCs w:val="28"/>
-                <w:lang w:val="id-ID"/>
-              </w:rPr>
-              <w:t xml:space="preserve"> barang, tanggal mulai, berakhir, diskon, </w:t>
-            </w:r>
-            <w:r>
-              <w:rPr>
-                <w:rFonts w:ascii="Arial" w:hAnsi="Arial" w:cs="Arial"/>
-                <w:bCs/>
-                <w:szCs w:val="28"/>
-                <w:lang w:val="id-ID"/>
-              </w:rPr>
-              <w:t>and</w:t>
-            </w:r>
-            <w:r>
-              <w:rPr>
-                <w:rFonts w:ascii="Arial" w:hAnsi="Arial" w:cs="Arial"/>
-                <w:bCs/>
-                <w:szCs w:val="28"/>
-                <w:lang w:val="id-ID"/>
-              </w:rPr>
-              <w:t xml:space="preserve"> status</w:t>
+              <w:t xml:space="preserve"> </w:t>
+            </w:r>
+            <w:r>
+              <w:rPr>
+                <w:rFonts w:ascii="Arial" w:hAnsi="Arial" w:cs="Arial"/>
+                <w:bCs/>
+                <w:szCs w:val="28"/>
+                <w:lang w:val="en-ID"/>
+              </w:rPr>
+              <w:t>the code, name, promo date, and the status</w:t>
             </w:r>
           </w:p>
           <w:p>
@@ -29487,70 +29568,16 @@
                 <w:szCs w:val="28"/>
                 <w:lang w:val="id-ID"/>
               </w:rPr>
-              <w:t>The system</w:t>
-            </w:r>
-            <w:r>
-              <w:rPr>
-                <w:rFonts w:ascii="Arial" w:hAnsi="Arial" w:cs="Arial"/>
-                <w:bCs/>
-                <w:szCs w:val="28"/>
-                <w:lang w:val="id-ID"/>
-              </w:rPr>
-              <w:t xml:space="preserve"> </w:t>
-            </w:r>
-            <w:r>
-              <w:rPr>
-                <w:rFonts w:ascii="Arial" w:hAnsi="Arial" w:cs="Arial"/>
-                <w:bCs/>
-                <w:szCs w:val="28"/>
-                <w:lang w:val="id-ID"/>
-              </w:rPr>
-              <w:t>shows</w:t>
-            </w:r>
-            <w:r>
-              <w:rPr>
-                <w:rFonts w:ascii="Arial" w:hAnsi="Arial" w:cs="Arial"/>
-                <w:bCs/>
-                <w:szCs w:val="28"/>
-                <w:lang w:val="id-ID"/>
-              </w:rPr>
-              <w:t xml:space="preserve"> Kode, </w:t>
-            </w:r>
-            <w:r>
-              <w:rPr>
-                <w:rFonts w:ascii="Arial" w:hAnsi="Arial" w:cs="Arial"/>
-                <w:bCs/>
-                <w:szCs w:val="28"/>
-                <w:lang w:val="id-ID"/>
-              </w:rPr>
-              <w:t>name</w:t>
-            </w:r>
-            <w:r>
-              <w:rPr>
-                <w:rFonts w:ascii="Arial" w:hAnsi="Arial" w:cs="Arial"/>
-                <w:bCs/>
-                <w:szCs w:val="28"/>
-                <w:lang w:val="id-ID"/>
-              </w:rPr>
-              <w:t xml:space="preserve"> barang, tanggal mulai, berakhir, diskon, </w:t>
-            </w:r>
-            <w:r>
-              <w:rPr>
-                <w:rFonts w:ascii="Arial" w:hAnsi="Arial" w:cs="Arial"/>
-                <w:bCs/>
-                <w:szCs w:val="28"/>
-                <w:lang w:val="id-ID"/>
-              </w:rPr>
-              <w:t>and</w:t>
-            </w:r>
-            <w:r>
-              <w:rPr>
-                <w:rFonts w:ascii="Arial" w:hAnsi="Arial" w:cs="Arial"/>
-                <w:bCs/>
-                <w:szCs w:val="28"/>
-                <w:lang w:val="id-ID"/>
-              </w:rPr>
-              <w:t xml:space="preserve"> status</w:t>
+              <w:t xml:space="preserve">The system shows </w:t>
+            </w:r>
+            <w:r>
+              <w:rPr>
+                <w:rFonts w:ascii="Arial" w:hAnsi="Arial" w:cs="Arial"/>
+                <w:bCs/>
+                <w:szCs w:val="28"/>
+                <w:lang w:val="en-ID"/>
+              </w:rPr>
+              <w:t>the code, name, promo date, and the status</w:t>
             </w:r>
           </w:p>
         </w:tc>
@@ -29596,82 +29623,28 @@
                 <w:rFonts w:ascii="Arial" w:hAnsi="Arial" w:cs="Arial"/>
                 <w:bCs/>
                 <w:szCs w:val="28"/>
-                <w:lang w:val="id-ID"/>
-              </w:rPr>
-            </w:pPr>
-            <w:r>
-              <w:rPr>
-                <w:rFonts w:ascii="Arial" w:hAnsi="Arial" w:cs="Arial"/>
-                <w:bCs/>
-                <w:szCs w:val="28"/>
-                <w:lang w:val="id-ID"/>
-              </w:rPr>
-              <w:t xml:space="preserve">Admin dapat melakukan Export hasil kedalam bentuk file dokumen dengan </w:t>
-            </w:r>
-            <w:r>
-              <w:rPr>
-                <w:rFonts w:ascii="Arial" w:hAnsi="Arial" w:cs="Arial"/>
-                <w:bCs/>
-                <w:szCs w:val="28"/>
-                <w:lang w:val="id-ID"/>
-              </w:rPr>
-              <w:t>clicks</w:t>
-            </w:r>
-            <w:r>
-              <w:rPr>
-                <w:rFonts w:ascii="Arial" w:hAnsi="Arial" w:cs="Arial"/>
-                <w:bCs/>
-                <w:szCs w:val="28"/>
-                <w:lang w:val="id-ID"/>
-              </w:rPr>
-              <w:t xml:space="preserve"> buttn Export. </w:t>
-            </w:r>
-            <w:r>
-              <w:rPr>
-                <w:rFonts w:ascii="Arial" w:hAnsi="Arial" w:cs="Arial"/>
-                <w:bCs/>
-                <w:szCs w:val="28"/>
-                <w:lang w:val="id-ID"/>
-              </w:rPr>
-              <w:t>The system</w:t>
-            </w:r>
-            <w:r>
-              <w:rPr>
-                <w:rFonts w:ascii="Arial" w:hAnsi="Arial" w:cs="Arial"/>
-                <w:bCs/>
-                <w:szCs w:val="28"/>
-                <w:lang w:val="id-ID"/>
-              </w:rPr>
-              <w:t xml:space="preserve"> akan mengeksport data </w:t>
-            </w:r>
-            <w:r>
-              <w:rPr>
-                <w:rFonts w:ascii="Arial" w:hAnsi="Arial" w:cs="Arial"/>
-                <w:bCs/>
-                <w:szCs w:val="28"/>
-                <w:lang w:val="id-ID"/>
-              </w:rPr>
-              <w:t>Category</w:t>
-            </w:r>
-            <w:r>
-              <w:rPr>
-                <w:rFonts w:ascii="Arial" w:hAnsi="Arial" w:cs="Arial"/>
-                <w:bCs/>
-                <w:szCs w:val="28"/>
-                <w:lang w:val="id-ID"/>
-              </w:rPr>
-              <w:t xml:space="preserve"> kedalam file dokumen.</w:t>
-            </w:r>
-          </w:p>
-          <w:p>
-            <w:pPr>
-              <w:spacing w:line="360" w:lineRule="auto"/>
-              <w:jc w:val="both"/>
-              <w:rPr>
-                <w:rFonts w:ascii="Arial" w:hAnsi="Arial" w:cs="Arial"/>
-                <w:bCs/>
-                <w:szCs w:val="28"/>
-                <w:lang w:val="id-ID"/>
+                <w:lang w:val="en-ID"/>
+              </w:rPr>
+            </w:pPr>
+            <w:r>
+              <w:rPr>
+                <w:rFonts w:ascii="Arial" w:hAnsi="Arial" w:cs="Arial"/>
+                <w:bCs/>
+                <w:szCs w:val="28"/>
+                <w:lang w:val="en-ID"/>
+              </w:rPr>
+              <w:t>The admin can export the results into a document file by clicking the “export” button.</w:t>
+            </w:r>
+          </w:p>
+          <w:p>
+            <w:pPr>
+              <w:spacing w:line="360" w:lineRule="auto"/>
+              <w:jc w:val="both"/>
+              <w:rPr>
+                <w:rFonts w:ascii="Arial" w:hAnsi="Arial" w:cs="Arial"/>
+                <w:bCs/>
+                <w:szCs w:val="28"/>
+                <w:lang w:val="en-ID"/>
               </w:rPr>
             </w:pPr>
             <w:r>
@@ -29735,88 +29708,34 @@
                 <w:szCs w:val="28"/>
                 <w:lang w:val="id-ID"/>
               </w:rPr>
-              <w:t>The system</w:t>
-            </w:r>
-            <w:r>
-              <w:rPr>
-                <w:rFonts w:ascii="Arial" w:hAnsi="Arial" w:cs="Arial"/>
-                <w:bCs/>
-                <w:szCs w:val="28"/>
-                <w:lang w:val="id-ID"/>
-              </w:rPr>
-              <w:t xml:space="preserve"> tidak menemukan kode atau </w:t>
-            </w:r>
-            <w:r>
-              <w:rPr>
-                <w:rFonts w:ascii="Arial" w:hAnsi="Arial" w:cs="Arial"/>
-                <w:bCs/>
-                <w:szCs w:val="28"/>
-                <w:lang w:val="id-ID"/>
-              </w:rPr>
-              <w:t>name</w:t>
-            </w:r>
-            <w:r>
-              <w:rPr>
-                <w:rFonts w:ascii="Arial" w:hAnsi="Arial" w:cs="Arial"/>
-                <w:bCs/>
-                <w:szCs w:val="28"/>
-                <w:lang w:val="id-ID"/>
-              </w:rPr>
-              <w:t xml:space="preserve"> barang yang dicari maka </w:t>
-            </w:r>
-            <w:r>
-              <w:rPr>
-                <w:rFonts w:ascii="Arial" w:hAnsi="Arial" w:cs="Arial"/>
-                <w:bCs/>
-                <w:szCs w:val="28"/>
-                <w:lang w:val="id-ID"/>
-              </w:rPr>
-              <w:t>The system</w:t>
-            </w:r>
-            <w:r>
-              <w:rPr>
-                <w:rFonts w:ascii="Arial" w:hAnsi="Arial" w:cs="Arial"/>
-                <w:bCs/>
-                <w:szCs w:val="28"/>
-                <w:lang w:val="id-ID"/>
-              </w:rPr>
-              <w:t xml:space="preserve"> akan </w:t>
-            </w:r>
-            <w:r>
-              <w:rPr>
-                <w:rFonts w:ascii="Arial" w:hAnsi="Arial" w:cs="Arial"/>
-                <w:bCs/>
-                <w:szCs w:val="28"/>
-                <w:lang w:val="id-ID"/>
-              </w:rPr>
-              <w:t>shows</w:t>
-            </w:r>
-            <w:r>
-              <w:rPr>
-                <w:rFonts w:ascii="Arial" w:hAnsi="Arial" w:cs="Arial"/>
-                <w:bCs/>
-                <w:szCs w:val="28"/>
-                <w:lang w:val="id-ID"/>
-              </w:rPr>
-              <w:t xml:space="preserve"> pesan kesalahan bahwa kode atau </w:t>
-            </w:r>
-            <w:r>
-              <w:rPr>
-                <w:rFonts w:ascii="Arial" w:hAnsi="Arial" w:cs="Arial"/>
-                <w:bCs/>
-                <w:szCs w:val="28"/>
-                <w:lang w:val="id-ID"/>
-              </w:rPr>
-              <w:t>name</w:t>
-            </w:r>
-            <w:r>
-              <w:rPr>
-                <w:rFonts w:ascii="Arial" w:hAnsi="Arial" w:cs="Arial"/>
-                <w:bCs/>
-                <w:szCs w:val="28"/>
-                <w:lang w:val="id-ID"/>
-              </w:rPr>
-              <w:t xml:space="preserve"> barang yang dicari tidak ditemukan</w:t>
+              <w:t>t</w:t>
+            </w:r>
+            <w:r>
+              <w:rPr>
+                <w:rFonts w:ascii="Arial" w:hAnsi="Arial" w:cs="Arial"/>
+                <w:bCs/>
+                <w:szCs w:val="28"/>
+                <w:lang w:val="id-ID"/>
+              </w:rPr>
+              <w:t>he system</w:t>
+            </w:r>
+            <w:r>
+              <w:rPr>
+                <w:rFonts w:ascii="Arial" w:hAnsi="Arial" w:cs="Arial"/>
+                <w:bCs/>
+                <w:szCs w:val="28"/>
+                <w:lang w:val="id-ID"/>
+              </w:rPr>
+              <w:t xml:space="preserve"> </w:t>
+            </w:r>
+            <w:r>
+              <w:rPr>
+                <w:rFonts w:ascii="Arial" w:hAnsi="Arial" w:cs="Arial"/>
+                <w:bCs/>
+                <w:szCs w:val="28"/>
+                <w:lang w:val="en-ID"/>
+              </w:rPr>
+              <w:t>don’t find the code or the name, the system will shows an “error” message and asks for another one.</w:t>
             </w:r>
           </w:p>
           <w:p>
@@ -29882,7 +29801,91 @@
                 <w:szCs w:val="28"/>
                 <w:lang w:val="id-ID"/>
               </w:rPr>
-              <w:t xml:space="preserve"> admin </w:t>
+              <w:t xml:space="preserve"> </w:t>
+            </w:r>
+            <w:r>
+              <w:rPr>
+                <w:rFonts w:ascii="Arial" w:hAnsi="Arial" w:cs="Arial"/>
+                <w:bCs/>
+                <w:szCs w:val="28"/>
+                <w:lang w:val="en-ID"/>
+              </w:rPr>
+              <w:t>the Admin choose the “total discount” type, the  data shown will be the code, the promo date, minimum purchase, discount, and the status.</w:t>
+            </w:r>
+          </w:p>
+          <w:p>
+            <w:pPr>
+              <w:spacing w:line="360" w:lineRule="auto"/>
+              <w:jc w:val="both"/>
+              <w:rPr>
+                <w:rFonts w:ascii="Arial" w:hAnsi="Arial" w:cs="Arial"/>
+                <w:bCs/>
+                <w:szCs w:val="28"/>
+                <w:lang w:val="en-ID"/>
+              </w:rPr>
+            </w:pPr>
+            <w:r>
+              <w:rPr>
+                <w:rFonts w:ascii="Arial" w:hAnsi="Arial" w:cs="Arial"/>
+                <w:bCs/>
+                <w:szCs w:val="28"/>
+                <w:lang w:val="id-ID"/>
+              </w:rPr>
+              <w:t>At</w:t>
+            </w:r>
+            <w:r>
+              <w:rPr>
+                <w:rFonts w:ascii="Arial" w:hAnsi="Arial" w:cs="Arial"/>
+                <w:bCs/>
+                <w:szCs w:val="28"/>
+                <w:lang w:val="id-ID"/>
+              </w:rPr>
+              <w:t xml:space="preserve"> </w:t>
+            </w:r>
+            <w:r>
+              <w:rPr>
+                <w:rFonts w:ascii="Arial" w:hAnsi="Arial" w:cs="Arial"/>
+                <w:bCs/>
+                <w:szCs w:val="28"/>
+                <w:lang w:val="id-ID"/>
+              </w:rPr>
+              <w:t>step</w:t>
+            </w:r>
+            <w:r>
+              <w:rPr>
+                <w:rFonts w:ascii="Arial" w:hAnsi="Arial" w:cs="Arial"/>
+                <w:bCs/>
+                <w:szCs w:val="28"/>
+                <w:lang w:val="id-ID"/>
+              </w:rPr>
+              <w:t xml:space="preserve"> 4 </w:t>
+            </w:r>
+            <w:r>
+              <w:rPr>
+                <w:rFonts w:ascii="Arial" w:hAnsi="Arial" w:cs="Arial"/>
+                <w:bCs/>
+                <w:szCs w:val="28"/>
+                <w:lang w:val="id-ID"/>
+              </w:rPr>
+              <w:t>if</w:t>
+            </w:r>
+            <w:r>
+              <w:rPr>
+                <w:rFonts w:ascii="Arial" w:hAnsi="Arial" w:cs="Arial"/>
+                <w:bCs/>
+                <w:szCs w:val="28"/>
+                <w:lang w:val="id-ID"/>
+              </w:rPr>
+              <w:t xml:space="preserve"> the A</w:t>
+            </w:r>
+            <w:r>
+              <w:rPr>
+                <w:rFonts w:ascii="Arial" w:hAnsi="Arial" w:cs="Arial"/>
+                <w:bCs/>
+                <w:szCs w:val="28"/>
+                <w:lang w:val="id-ID"/>
+              </w:rPr>
+              <w:t xml:space="preserve">dmin </w:t>
             </w:r>
             <w:r>
               <w:rPr>
@@ -29898,201 +29901,9 @@
                 <w:rFonts w:ascii="Arial" w:hAnsi="Arial" w:cs="Arial"/>
                 <w:bCs/>
                 <w:szCs w:val="28"/>
-                <w:lang w:val="id-ID"/>
-              </w:rPr>
-              <w:t xml:space="preserve"> jenis Diskon Total Belanja maka data yang di</w:t>
-            </w:r>
-            <w:r>
-              <w:rPr>
-                <w:rFonts w:ascii="Arial" w:hAnsi="Arial" w:cs="Arial"/>
-                <w:bCs/>
-                <w:szCs w:val="28"/>
-                <w:lang w:val="id-ID"/>
-              </w:rPr>
-              <w:t>Show</w:t>
-            </w:r>
-            <w:r>
-              <w:rPr>
-                <w:rFonts w:ascii="Arial" w:hAnsi="Arial" w:cs="Arial"/>
-                <w:bCs/>
-                <w:szCs w:val="28"/>
-                <w:lang w:val="id-ID"/>
-              </w:rPr>
-              <w:t xml:space="preserve">kan adalah kode, tanggal mulai, berakhir, belanja minimal, diskon, </w:t>
-            </w:r>
-            <w:r>
-              <w:rPr>
-                <w:rFonts w:ascii="Arial" w:hAnsi="Arial" w:cs="Arial"/>
-                <w:bCs/>
-                <w:szCs w:val="28"/>
-                <w:lang w:val="id-ID"/>
-              </w:rPr>
-              <w:t>and</w:t>
-            </w:r>
-            <w:r>
-              <w:rPr>
-                <w:rFonts w:ascii="Arial" w:hAnsi="Arial" w:cs="Arial"/>
-                <w:bCs/>
-                <w:szCs w:val="28"/>
-                <w:lang w:val="id-ID"/>
-              </w:rPr>
-              <w:t xml:space="preserve"> status.</w:t>
-            </w:r>
-          </w:p>
-          <w:p>
-            <w:pPr>
-              <w:spacing w:line="360" w:lineRule="auto"/>
-              <w:jc w:val="both"/>
-              <w:rPr>
-                <w:rFonts w:ascii="Arial" w:hAnsi="Arial" w:cs="Arial"/>
-                <w:bCs/>
-                <w:szCs w:val="28"/>
-                <w:lang w:val="id-ID"/>
-              </w:rPr>
-            </w:pPr>
-            <w:r>
-              <w:rPr>
-                <w:rFonts w:ascii="Arial" w:hAnsi="Arial" w:cs="Arial"/>
-                <w:bCs/>
-                <w:szCs w:val="28"/>
-                <w:lang w:val="id-ID"/>
-              </w:rPr>
-              <w:t>At</w:t>
-            </w:r>
-            <w:r>
-              <w:rPr>
-                <w:rFonts w:ascii="Arial" w:hAnsi="Arial" w:cs="Arial"/>
-                <w:bCs/>
-                <w:szCs w:val="28"/>
-                <w:lang w:val="id-ID"/>
-              </w:rPr>
-              <w:t xml:space="preserve"> </w:t>
-            </w:r>
-            <w:r>
-              <w:rPr>
-                <w:rFonts w:ascii="Arial" w:hAnsi="Arial" w:cs="Arial"/>
-                <w:bCs/>
-                <w:szCs w:val="28"/>
-                <w:lang w:val="id-ID"/>
-              </w:rPr>
-              <w:t>step</w:t>
-            </w:r>
-            <w:r>
-              <w:rPr>
-                <w:rFonts w:ascii="Arial" w:hAnsi="Arial" w:cs="Arial"/>
-                <w:bCs/>
-                <w:szCs w:val="28"/>
-                <w:lang w:val="id-ID"/>
-              </w:rPr>
-              <w:t xml:space="preserve"> 4 </w:t>
-            </w:r>
-            <w:r>
-              <w:rPr>
-                <w:rFonts w:ascii="Arial" w:hAnsi="Arial" w:cs="Arial"/>
-                <w:bCs/>
-                <w:szCs w:val="28"/>
-                <w:lang w:val="id-ID"/>
-              </w:rPr>
-              <w:t>if</w:t>
-            </w:r>
-            <w:r>
-              <w:rPr>
-                <w:rFonts w:ascii="Arial" w:hAnsi="Arial" w:cs="Arial"/>
-                <w:bCs/>
-                <w:szCs w:val="28"/>
-                <w:lang w:val="id-ID"/>
-              </w:rPr>
-              <w:t xml:space="preserve"> admin </w:t>
-            </w:r>
-            <w:r>
-              <w:rPr>
-                <w:rFonts w:ascii="Arial" w:hAnsi="Arial" w:cs="Arial"/>
-                <w:bCs/>
-                <w:szCs w:val="28"/>
-                <w:lang w:val="id-ID"/>
-              </w:rPr>
-              <w:t>choose</w:t>
-            </w:r>
-            <w:r>
-              <w:rPr>
-                <w:rFonts w:ascii="Arial" w:hAnsi="Arial" w:cs="Arial"/>
-                <w:bCs/>
-                <w:szCs w:val="28"/>
-                <w:lang w:val="id-ID"/>
-              </w:rPr>
-              <w:t xml:space="preserve"> jenis Diskon Buy x get y maka data yang di</w:t>
-            </w:r>
-            <w:r>
-              <w:rPr>
-                <w:rFonts w:ascii="Arial" w:hAnsi="Arial" w:cs="Arial"/>
-                <w:bCs/>
-                <w:szCs w:val="28"/>
-                <w:lang w:val="id-ID"/>
-              </w:rPr>
-              <w:t>Show</w:t>
-            </w:r>
-            <w:r>
-              <w:rPr>
-                <w:rFonts w:ascii="Arial" w:hAnsi="Arial" w:cs="Arial"/>
-                <w:bCs/>
-                <w:szCs w:val="28"/>
-                <w:lang w:val="id-ID"/>
-              </w:rPr>
-              <w:t xml:space="preserve">kan adalah kode, tanggal mulai, berakhir, </w:t>
-            </w:r>
-            <w:r>
-              <w:rPr>
-                <w:rFonts w:ascii="Arial" w:hAnsi="Arial" w:cs="Arial"/>
-                <w:bCs/>
-                <w:szCs w:val="28"/>
-                <w:lang w:val="id-ID"/>
-              </w:rPr>
-              <w:t>name</w:t>
-            </w:r>
-            <w:r>
-              <w:rPr>
-                <w:rFonts w:ascii="Arial" w:hAnsi="Arial" w:cs="Arial"/>
-                <w:bCs/>
-                <w:szCs w:val="28"/>
-                <w:lang w:val="id-ID"/>
-              </w:rPr>
-              <w:t xml:space="preserve"> barang x, jumlah min, </w:t>
-            </w:r>
-            <w:r>
-              <w:rPr>
-                <w:rFonts w:ascii="Arial" w:hAnsi="Arial" w:cs="Arial"/>
-                <w:bCs/>
-                <w:szCs w:val="28"/>
-                <w:lang w:val="id-ID"/>
-              </w:rPr>
-              <w:t>name</w:t>
-            </w:r>
-            <w:r>
-              <w:rPr>
-                <w:rFonts w:ascii="Arial" w:hAnsi="Arial" w:cs="Arial"/>
-                <w:bCs/>
-                <w:szCs w:val="28"/>
-                <w:lang w:val="id-ID"/>
-              </w:rPr>
-              <w:t xml:space="preserve"> barang y, jumlah, </w:t>
-            </w:r>
-            <w:r>
-              <w:rPr>
-                <w:rFonts w:ascii="Arial" w:hAnsi="Arial" w:cs="Arial"/>
-                <w:bCs/>
-                <w:szCs w:val="28"/>
-                <w:lang w:val="id-ID"/>
-              </w:rPr>
-              <w:t>and</w:t>
-            </w:r>
-            <w:r>
-              <w:rPr>
-                <w:rFonts w:ascii="Arial" w:hAnsi="Arial" w:cs="Arial"/>
-                <w:bCs/>
-                <w:szCs w:val="28"/>
-                <w:lang w:val="id-ID"/>
-              </w:rPr>
-              <w:t xml:space="preserve"> status</w:t>
+                <w:lang w:val="en-ID"/>
+              </w:rPr>
+              <w:t xml:space="preserve"> the “buy x get y” type, the data shown will be the code, the promo date, product x name, minimum quantity, product y name, quantity, and status.</w:t>
             </w:r>
           </w:p>
         </w:tc>
@@ -30123,7 +29934,11 @@
           <w:lang w:val="id-ID"/>
         </w:rPr>
       </w:pPr>
-      <w:r>
+    </w:p>
+    <w:p>
+      <w:pPr>
+        <w:spacing w:after="0" w:line="360" w:lineRule="auto"/>
+        <w:jc w:val="both"/>
         <w:rPr>
           <w:rFonts w:ascii="Arial" w:hAnsi="Arial" w:cs="Arial"/>
           <w:bCs/>
@@ -30131,6 +29946,172 @@
           <w:szCs w:val="28"/>
           <w:lang w:val="id-ID"/>
         </w:rPr>
+      </w:pPr>
+    </w:p>
+    <w:p>
+      <w:pPr>
+        <w:spacing w:after="0" w:line="360" w:lineRule="auto"/>
+        <w:jc w:val="both"/>
+        <w:rPr>
+          <w:rFonts w:ascii="Arial" w:hAnsi="Arial" w:cs="Arial"/>
+          <w:bCs/>
+          <w:sz w:val="20"/>
+          <w:szCs w:val="28"/>
+          <w:lang w:val="id-ID"/>
+        </w:rPr>
+      </w:pPr>
+    </w:p>
+    <w:p>
+      <w:pPr>
+        <w:spacing w:after="0" w:line="360" w:lineRule="auto"/>
+        <w:jc w:val="both"/>
+        <w:rPr>
+          <w:rFonts w:ascii="Arial" w:hAnsi="Arial" w:cs="Arial"/>
+          <w:bCs/>
+          <w:sz w:val="20"/>
+          <w:szCs w:val="28"/>
+          <w:lang w:val="id-ID"/>
+        </w:rPr>
+      </w:pPr>
+    </w:p>
+    <w:p>
+      <w:pPr>
+        <w:spacing w:after="0" w:line="360" w:lineRule="auto"/>
+        <w:jc w:val="both"/>
+        <w:rPr>
+          <w:rFonts w:ascii="Arial" w:hAnsi="Arial" w:cs="Arial"/>
+          <w:bCs/>
+          <w:sz w:val="20"/>
+          <w:szCs w:val="28"/>
+          <w:lang w:val="id-ID"/>
+        </w:rPr>
+      </w:pPr>
+    </w:p>
+    <w:p>
+      <w:pPr>
+        <w:spacing w:after="0" w:line="360" w:lineRule="auto"/>
+        <w:jc w:val="both"/>
+        <w:rPr>
+          <w:rFonts w:ascii="Arial" w:hAnsi="Arial" w:cs="Arial"/>
+          <w:bCs/>
+          <w:sz w:val="20"/>
+          <w:szCs w:val="28"/>
+          <w:lang w:val="id-ID"/>
+        </w:rPr>
+      </w:pPr>
+    </w:p>
+    <w:p>
+      <w:pPr>
+        <w:spacing w:after="0" w:line="360" w:lineRule="auto"/>
+        <w:jc w:val="both"/>
+        <w:rPr>
+          <w:rFonts w:ascii="Arial" w:hAnsi="Arial" w:cs="Arial"/>
+          <w:bCs/>
+          <w:sz w:val="20"/>
+          <w:szCs w:val="28"/>
+          <w:lang w:val="id-ID"/>
+        </w:rPr>
+      </w:pPr>
+    </w:p>
+    <w:p>
+      <w:pPr>
+        <w:spacing w:after="0" w:line="360" w:lineRule="auto"/>
+        <w:jc w:val="both"/>
+        <w:rPr>
+          <w:rFonts w:ascii="Arial" w:hAnsi="Arial" w:cs="Arial"/>
+          <w:bCs/>
+          <w:sz w:val="20"/>
+          <w:szCs w:val="28"/>
+          <w:lang w:val="id-ID"/>
+        </w:rPr>
+      </w:pPr>
+    </w:p>
+    <w:p>
+      <w:pPr>
+        <w:spacing w:after="0" w:line="360" w:lineRule="auto"/>
+        <w:jc w:val="both"/>
+        <w:rPr>
+          <w:rFonts w:ascii="Arial" w:hAnsi="Arial" w:cs="Arial"/>
+          <w:bCs/>
+          <w:sz w:val="20"/>
+          <w:szCs w:val="28"/>
+          <w:lang w:val="id-ID"/>
+        </w:rPr>
+      </w:pPr>
+    </w:p>
+    <w:p>
+      <w:pPr>
+        <w:spacing w:after="0" w:line="360" w:lineRule="auto"/>
+        <w:jc w:val="both"/>
+        <w:rPr>
+          <w:rFonts w:ascii="Arial" w:hAnsi="Arial" w:cs="Arial"/>
+          <w:bCs/>
+          <w:sz w:val="20"/>
+          <w:szCs w:val="28"/>
+          <w:lang w:val="id-ID"/>
+        </w:rPr>
+      </w:pPr>
+    </w:p>
+    <w:p>
+      <w:pPr>
+        <w:spacing w:after="0" w:line="360" w:lineRule="auto"/>
+        <w:jc w:val="both"/>
+        <w:rPr>
+          <w:rFonts w:ascii="Arial" w:hAnsi="Arial" w:cs="Arial"/>
+          <w:bCs/>
+          <w:sz w:val="20"/>
+          <w:szCs w:val="28"/>
+          <w:lang w:val="id-ID"/>
+        </w:rPr>
+      </w:pPr>
+    </w:p>
+    <w:p>
+      <w:pPr>
+        <w:spacing w:after="0" w:line="360" w:lineRule="auto"/>
+        <w:jc w:val="both"/>
+        <w:rPr>
+          <w:rFonts w:ascii="Arial" w:hAnsi="Arial" w:cs="Arial"/>
+          <w:bCs/>
+          <w:sz w:val="20"/>
+          <w:szCs w:val="28"/>
+          <w:lang w:val="id-ID"/>
+        </w:rPr>
+      </w:pPr>
+    </w:p>
+    <w:p>
+      <w:pPr>
+        <w:spacing w:after="0" w:line="360" w:lineRule="auto"/>
+        <w:jc w:val="both"/>
+        <w:rPr>
+          <w:rFonts w:ascii="Arial" w:hAnsi="Arial" w:cs="Arial"/>
+          <w:bCs/>
+          <w:sz w:val="20"/>
+          <w:szCs w:val="28"/>
+          <w:lang w:val="id-ID"/>
+        </w:rPr>
+      </w:pPr>
+    </w:p>
+    <w:p>
+      <w:pPr>
+        <w:spacing w:after="0" w:line="360" w:lineRule="auto"/>
+        <w:jc w:val="both"/>
+        <w:rPr>
+          <w:rFonts w:ascii="Arial" w:hAnsi="Arial" w:cs="Arial"/>
+          <w:bCs/>
+          <w:sz w:val="20"/>
+          <w:szCs w:val="28"/>
+          <w:lang w:val="id-ID"/>
+        </w:rPr>
+      </w:pPr>
+      <w:r>
+        <w:rPr>
+          <w:rFonts w:ascii="Arial" w:hAnsi="Arial" w:cs="Arial"/>
+          <w:bCs/>
+          <w:sz w:val="20"/>
+          <w:szCs w:val="28"/>
+          <w:lang w:val="id-ID"/>
+        </w:rPr>
+        <w:lastRenderedPageBreak/>
         <w:t xml:space="preserve">2. </w:t>
       </w:r>
       <w:r>
@@ -30464,7 +30445,6 @@
                 <w:szCs w:val="28"/>
                 <w:lang w:val="id-ID"/>
               </w:rPr>
-              <w:lastRenderedPageBreak/>
               <w:t>Pre Condition</w:t>
             </w:r>
           </w:p>
@@ -32568,6 +32548,7 @@
                 <w:szCs w:val="28"/>
                 <w:lang w:val="id-ID"/>
               </w:rPr>
+              <w:lastRenderedPageBreak/>
               <w:t xml:space="preserve">Admin </w:t>
             </w:r>
             <w:r>
@@ -32847,7 +32828,6 @@
                 <w:szCs w:val="28"/>
                 <w:lang w:val="id-ID"/>
               </w:rPr>
-              <w:lastRenderedPageBreak/>
               <w:t xml:space="preserve">Admin </w:t>
             </w:r>
             <w:r>
@@ -33229,7 +33209,6 @@
                 <w:szCs w:val="28"/>
                 <w:lang w:val="id-ID"/>
               </w:rPr>
-              <w:lastRenderedPageBreak/>
               <w:t>Post Condition</w:t>
             </w:r>
           </w:p>
@@ -34683,6 +34662,7 @@
                 <w:szCs w:val="28"/>
                 <w:lang w:val="id-ID"/>
               </w:rPr>
+              <w:lastRenderedPageBreak/>
               <w:t>The system</w:t>
             </w:r>
             <w:r>
@@ -34971,7 +34951,6 @@
                 <w:szCs w:val="28"/>
                 <w:lang w:val="id-ID"/>
               </w:rPr>
-              <w:lastRenderedPageBreak/>
               <w:t xml:space="preserve">Admin </w:t>
             </w:r>
             <w:r>
@@ -36934,6 +36913,7 @@
                 <w:szCs w:val="28"/>
                 <w:lang w:val="id-ID"/>
               </w:rPr>
+              <w:lastRenderedPageBreak/>
               <w:t xml:space="preserve">Apabila data yang diubah adalah jenis promo Diskon total belanja maka data yang dapat diubah adalah tanggal berakhir, total belanja minimal, </w:t>
             </w:r>
             <w:r>
@@ -38233,6 +38213,8 @@
           <w:tab w:val="left" w:pos="5605"/>
         </w:tabs>
       </w:pPr>
+      <w:bookmarkStart w:id="1" w:name="_GoBack"/>
+      <w:bookmarkEnd w:id="1"/>
     </w:p>
     <w:sectPr>
       <w:pgSz w:w="11906" w:h="16838"/>
@@ -41122,7 +41104,7 @@
 </file>
 
 <file path=customXml/itemProps1.xml><?xml version="1.0" encoding="utf-8"?>
-<ds:datastoreItem xmlns:ds="http://schemas.openxmlformats.org/officeDocument/2006/customXml" ds:itemID="{45E933B5-81AD-445A-99B4-9673A39D814D}">
+<ds:datastoreItem xmlns:ds="http://schemas.openxmlformats.org/officeDocument/2006/customXml" ds:itemID="{5F4B49BF-A5B2-41B4-8519-F92D0A0BA713}">
   <ds:schemaRefs>
     <ds:schemaRef ds:uri="http://schemas.openxmlformats.org/officeDocument/2006/bibliography"/>
   </ds:schemaRefs>

</xml_diff>